<commit_message>
Fix formatting in documentation
</commit_message>
<xml_diff>
--- a/docs/krishnakarthik_final-report_fa22.docx
+++ b/docs/krishnakarthik_final-report_fa22.docx
@@ -634,12 +634,12 @@
           <wp:inline distB="114300" distT="114300" distL="114300" distR="114300">
             <wp:extent cx="5819775" cy="8724900"/>
             <wp:effectExtent b="0" l="0" r="0" t="0"/>
-            <wp:docPr id="30" name="image23.png"/>
+            <wp:docPr id="30" name="image27.png"/>
             <a:graphic>
               <a:graphicData uri="http://schemas.openxmlformats.org/drawingml/2006/picture">
                 <pic:pic>
                   <pic:nvPicPr>
-                    <pic:cNvPr id="0" name="image23.png"/>
+                    <pic:cNvPr id="0" name="image27.png"/>
                     <pic:cNvPicPr preferRelativeResize="0"/>
                   </pic:nvPicPr>
                   <pic:blipFill>
@@ -1607,15 +1607,693 @@
     </w:p>
     <w:p>
       <w:pPr>
+        <w:spacing w:line="276" w:lineRule="auto"/>
+        <w:rPr/>
+      </w:pPr>
+      <w:r>
+        <w:rPr/>
+        <w:drawing>
+          <wp:inline distB="114300" distT="114300" distL="114300" distR="114300">
+            <wp:extent cx="5943600" cy="7518400"/>
+            <wp:effectExtent b="0" l="0" r="0" t="0"/>
+            <wp:docPr id="18" name="image4.png"/>
+            <a:graphic>
+              <a:graphicData uri="http://schemas.openxmlformats.org/drawingml/2006/picture">
+                <pic:pic>
+                  <pic:nvPicPr>
+                    <pic:cNvPr id="0" name="image4.png"/>
+                    <pic:cNvPicPr preferRelativeResize="0"/>
+                  </pic:nvPicPr>
+                  <pic:blipFill>
+                    <a:blip r:embed="rId7"/>
+                    <a:srcRect b="0" l="0" r="0" t="0"/>
+                    <a:stretch>
+                      <a:fillRect/>
+                    </a:stretch>
+                  </pic:blipFill>
+                  <pic:spPr>
+                    <a:xfrm>
+                      <a:off x="0" y="0"/>
+                      <a:ext cx="5943600" cy="7518400"/>
+                    </a:xfrm>
+                    <a:prstGeom prst="rect"/>
+                    <a:ln/>
+                  </pic:spPr>
+                </pic:pic>
+              </a:graphicData>
+            </a:graphic>
+          </wp:inline>
+        </w:drawing>
+      </w:r>
+      <w:r>
+        <w:br w:type="page"/>
+      </w:r>
+      <w:r>
+        <w:rPr>
+          <w:rtl w:val="0"/>
+        </w:rPr>
+      </w:r>
+    </w:p>
+    <w:p>
+      <w:pPr>
+        <w:spacing w:line="276" w:lineRule="auto"/>
+        <w:rPr>
+          <w:u w:val="single"/>
+        </w:rPr>
+      </w:pPr>
+      <w:r>
         <w:rPr>
           <w:b w:val="1"/>
           <w:u w:val="single"/>
-        </w:rPr>
-      </w:pPr>
-      <w:r>
+          <w:rtl w:val="0"/>
+        </w:rPr>
+        <w:t xml:space="preserve">Normalization and extensions</w:t>
+      </w:r>
+      <w:r>
+        <w:rPr>
+          <w:rtl w:val="0"/>
+        </w:rPr>
+      </w:r>
+    </w:p>
+    <w:p>
+      <w:pPr>
+        <w:spacing w:line="276" w:lineRule="auto"/>
+        <w:rPr>
+          <w:u w:val="single"/>
+        </w:rPr>
+      </w:pPr>
+      <w:r>
+        <w:rPr>
+          <w:rtl w:val="0"/>
+        </w:rPr>
+      </w:r>
+    </w:p>
+    <w:p>
+      <w:pPr>
+        <w:spacing w:line="276" w:lineRule="auto"/>
+        <w:rPr/>
+      </w:pPr>
+      <w:r>
+        <w:rPr>
+          <w:rtl w:val="0"/>
+        </w:rPr>
+        <w:t xml:space="preserve">At least 3NF is required for all to not suffer from update anomalies in the database.</w:t>
+      </w:r>
+    </w:p>
+    <w:p>
+      <w:pPr>
+        <w:spacing w:line="276" w:lineRule="auto"/>
+        <w:rPr/>
+      </w:pPr>
+      <w:r>
+        <w:rPr>
+          <w:rtl w:val="0"/>
+        </w:rPr>
+      </w:r>
+    </w:p>
+    <w:p>
+      <w:pPr>
+        <w:numPr>
+          <w:ilvl w:val="0"/>
+          <w:numId w:val="26"/>
+        </w:numPr>
+        <w:spacing w:line="276" w:lineRule="auto"/>
+        <w:ind w:left="720" w:hanging="360"/>
+      </w:pPr>
+      <w:r>
+        <w:rPr>
+          <w:rtl w:val="0"/>
+        </w:rPr>
+        <w:t xml:space="preserve">Customer (</w:t>
+      </w:r>
+      <w:r>
+        <w:rPr>
+          <w:u w:val="single"/>
+          <w:rtl w:val="0"/>
+        </w:rPr>
+        <w:t xml:space="preserve">ID</w:t>
+      </w:r>
+      <w:r>
+        <w:rPr>
+          <w:rtl w:val="0"/>
+        </w:rPr>
+        <w:t xml:space="preserve">, FirstName, LastName, Age, Contact, Status)</w:t>
+      </w:r>
+    </w:p>
+    <w:p>
+      <w:pPr>
+        <w:spacing w:line="276" w:lineRule="auto"/>
+        <w:ind w:left="720" w:firstLine="0"/>
+        <w:rPr/>
+      </w:pPr>
+      <w:r>
+        <w:rPr>
+          <w:rtl w:val="0"/>
+        </w:rPr>
+        <w:t xml:space="preserve">All attributes are atomic and it has a single attribute as primary key, hence at least 2NF.  As there are no transitive dependency for non-primary attributes and 2NF, therefore it satisfies 3NF</w:t>
+      </w:r>
+    </w:p>
+    <w:p>
+      <w:pPr>
+        <w:spacing w:line="276" w:lineRule="auto"/>
+        <w:rPr/>
+      </w:pPr>
+      <w:r>
+        <w:rPr>
+          <w:rtl w:val="0"/>
+        </w:rPr>
+      </w:r>
+    </w:p>
+    <w:p>
+      <w:pPr>
+        <w:numPr>
+          <w:ilvl w:val="0"/>
+          <w:numId w:val="23"/>
+        </w:numPr>
+        <w:spacing w:line="276" w:lineRule="auto"/>
+        <w:ind w:left="720" w:hanging="360"/>
+      </w:pPr>
+      <w:r>
+        <w:rPr>
+          <w:rtl w:val="0"/>
+        </w:rPr>
+        <w:t xml:space="preserve">Penalty(</w:t>
+      </w:r>
+      <w:r>
+        <w:rPr>
+          <w:u w:val="single"/>
+          <w:rtl w:val="0"/>
+        </w:rPr>
+        <w:t xml:space="preserve">ID</w:t>
+      </w:r>
+      <w:r>
+        <w:rPr>
+          <w:rtl w:val="0"/>
+        </w:rPr>
+        <w:t xml:space="preserve">, CustomerID, Fee, DueDate, Status)</w:t>
+      </w:r>
+    </w:p>
+    <w:p>
+      <w:pPr>
+        <w:spacing w:line="276" w:lineRule="auto"/>
+        <w:ind w:left="720" w:firstLine="0"/>
+        <w:rPr/>
+      </w:pPr>
+      <w:r>
+        <w:rPr>
+          <w:rtl w:val="0"/>
+        </w:rPr>
+        <w:t xml:space="preserve">All attributes are atomic and it has a single attribute as primary key, hence at least 2NF.</w:t>
+      </w:r>
+    </w:p>
+    <w:p>
+      <w:pPr>
+        <w:spacing w:line="276" w:lineRule="auto"/>
+        <w:ind w:left="720" w:firstLine="0"/>
+        <w:rPr/>
+      </w:pPr>
+      <w:r>
+        <w:rPr>
+          <w:rtl w:val="0"/>
+        </w:rPr>
+        <w:t xml:space="preserve">Non-primary key attributes have no transitive dependency so it satisfies 3NF</w:t>
+      </w:r>
+    </w:p>
+    <w:p>
+      <w:pPr>
+        <w:spacing w:line="276" w:lineRule="auto"/>
+        <w:ind w:left="720" w:firstLine="0"/>
+        <w:rPr/>
+      </w:pPr>
+      <w:r>
+        <w:rPr>
+          <w:rtl w:val="0"/>
+        </w:rPr>
+      </w:r>
+    </w:p>
+    <w:p>
+      <w:pPr>
+        <w:numPr>
+          <w:ilvl w:val="0"/>
+          <w:numId w:val="5"/>
+        </w:numPr>
+        <w:spacing w:line="276" w:lineRule="auto"/>
+        <w:ind w:left="720" w:hanging="360"/>
+      </w:pPr>
+      <w:r>
+        <w:rPr>
+          <w:rtl w:val="0"/>
+        </w:rPr>
+        <w:t xml:space="preserve">Electronic(</w:t>
+      </w:r>
+      <w:r>
+        <w:rPr>
+          <w:u w:val="single"/>
+          <w:rtl w:val="0"/>
+        </w:rPr>
+        <w:t xml:space="preserve">ID</w:t>
+      </w:r>
+      <w:r>
+        <w:rPr>
+          <w:rtl w:val="0"/>
+        </w:rPr>
+        <w:t xml:space="preserve">, Name, Year, TotaCount, Rating, ManufacturerID, Kind)</w:t>
+      </w:r>
+    </w:p>
+    <w:p>
+      <w:pPr>
+        <w:spacing w:line="276" w:lineRule="auto"/>
+        <w:ind w:left="720" w:firstLine="0"/>
+        <w:rPr/>
+      </w:pPr>
+      <w:r>
+        <w:rPr>
+          <w:rtl w:val="0"/>
+        </w:rPr>
+        <w:t xml:space="preserve">All attributes are atomic and it has a single attribute as primary key, hence at least 2NF.</w:t>
+      </w:r>
+    </w:p>
+    <w:p>
+      <w:pPr>
+        <w:spacing w:line="276" w:lineRule="auto"/>
+        <w:ind w:left="720" w:firstLine="0"/>
+        <w:rPr/>
+      </w:pPr>
+      <w:r>
+        <w:rPr>
+          <w:rtl w:val="0"/>
+        </w:rPr>
+        <w:t xml:space="preserve">Non-primary key attributes have no transitive dependency so it satisfies 3NF</w:t>
+      </w:r>
+    </w:p>
+    <w:p>
+      <w:pPr>
+        <w:spacing w:line="276" w:lineRule="auto"/>
+        <w:ind w:left="720" w:firstLine="0"/>
+        <w:rPr/>
+      </w:pPr>
+      <w:r>
+        <w:rPr>
+          <w:rtl w:val="0"/>
+        </w:rPr>
+      </w:r>
+    </w:p>
+    <w:p>
+      <w:pPr>
+        <w:numPr>
+          <w:ilvl w:val="0"/>
+          <w:numId w:val="21"/>
+        </w:numPr>
+        <w:spacing w:line="276" w:lineRule="auto"/>
+        <w:ind w:left="720" w:hanging="360"/>
+      </w:pPr>
+      <w:r>
+        <w:rPr>
+          <w:rtl w:val="0"/>
+        </w:rPr>
+        <w:t xml:space="preserve">OperatingSystem(</w:t>
+      </w:r>
+      <w:r>
+        <w:rPr>
+          <w:u w:val="single"/>
+          <w:rtl w:val="0"/>
+        </w:rPr>
+        <w:t xml:space="preserve">ID</w:t>
+      </w:r>
+      <w:r>
+        <w:rPr>
+          <w:rtl w:val="0"/>
+        </w:rPr>
+        <w:t xml:space="preserve">, Name) </w:t>
+      </w:r>
+    </w:p>
+    <w:p>
+      <w:pPr>
+        <w:spacing w:line="276" w:lineRule="auto"/>
+        <w:ind w:left="720" w:firstLine="0"/>
+        <w:rPr/>
+      </w:pPr>
+      <w:r>
+        <w:rPr>
+          <w:rtl w:val="0"/>
+        </w:rPr>
+        <w:t xml:space="preserve">All attributes are atomic and it has a single attribute as primary key, hence at least 2NF.</w:t>
+      </w:r>
+    </w:p>
+    <w:p>
+      <w:pPr>
+        <w:spacing w:line="276" w:lineRule="auto"/>
+        <w:ind w:left="720" w:firstLine="0"/>
+        <w:rPr/>
+      </w:pPr>
+      <w:r>
+        <w:rPr>
+          <w:rtl w:val="0"/>
+        </w:rPr>
+        <w:t xml:space="preserve">Non-primary key attributes have no transitive dependency so it satisfies 3NF</w:t>
+      </w:r>
+    </w:p>
+    <w:p>
+      <w:pPr>
+        <w:spacing w:line="276" w:lineRule="auto"/>
+        <w:ind w:left="720" w:firstLine="0"/>
+        <w:rPr/>
+      </w:pPr>
+      <w:r>
+        <w:rPr>
+          <w:rtl w:val="0"/>
+        </w:rPr>
+      </w:r>
+    </w:p>
+    <w:p>
+      <w:pPr>
+        <w:numPr>
+          <w:ilvl w:val="0"/>
+          <w:numId w:val="27"/>
+        </w:numPr>
+        <w:spacing w:line="276" w:lineRule="auto"/>
+        <w:ind w:left="720" w:hanging="360"/>
+      </w:pPr>
+      <w:r>
+        <w:rPr>
+          <w:rtl w:val="0"/>
+        </w:rPr>
+        <w:t xml:space="preserve">ElectronicType(</w:t>
+      </w:r>
+      <w:r>
+        <w:rPr>
+          <w:u w:val="single"/>
+          <w:rtl w:val="0"/>
+        </w:rPr>
+        <w:t xml:space="preserve">Kind</w:t>
+      </w:r>
+      <w:r>
+        <w:rPr>
+          <w:rtl w:val="0"/>
+        </w:rPr>
+        <w:t xml:space="preserve">, Version)</w:t>
+      </w:r>
+    </w:p>
+    <w:p>
+      <w:pPr>
+        <w:spacing w:line="276" w:lineRule="auto"/>
+        <w:ind w:left="720" w:firstLine="0"/>
+        <w:rPr/>
+      </w:pPr>
+      <w:r>
+        <w:rPr>
+          <w:rtl w:val="0"/>
+        </w:rPr>
+        <w:t xml:space="preserve">All attributes are atomic and it has a single attribute as primary key, hence at least 2NF.</w:t>
+      </w:r>
+    </w:p>
+    <w:p>
+      <w:pPr>
+        <w:spacing w:line="276" w:lineRule="auto"/>
+        <w:ind w:left="720" w:firstLine="0"/>
+        <w:rPr/>
+      </w:pPr>
+      <w:r>
+        <w:rPr>
+          <w:rtl w:val="0"/>
+        </w:rPr>
+        <w:t xml:space="preserve">Non-primary key attributes have no transitive dependency so it satisfies 3NF</w:t>
+      </w:r>
+    </w:p>
+    <w:p>
+      <w:pPr>
+        <w:spacing w:line="276" w:lineRule="auto"/>
+        <w:ind w:left="720" w:firstLine="0"/>
+        <w:rPr/>
+      </w:pPr>
+      <w:r>
+        <w:rPr>
+          <w:rtl w:val="0"/>
+        </w:rPr>
+      </w:r>
+    </w:p>
+    <w:p>
+      <w:pPr>
+        <w:numPr>
+          <w:ilvl w:val="0"/>
+          <w:numId w:val="13"/>
+        </w:numPr>
+        <w:spacing w:line="276" w:lineRule="auto"/>
+        <w:ind w:left="720" w:hanging="360"/>
+      </w:pPr>
+      <w:r>
+        <w:rPr>
+          <w:rtl w:val="0"/>
+        </w:rPr>
+        <w:t xml:space="preserve">Manufacturer(</w:t>
+      </w:r>
+      <w:r>
+        <w:rPr>
+          <w:u w:val="single"/>
+          <w:rtl w:val="0"/>
+        </w:rPr>
+        <w:t xml:space="preserve">ID</w:t>
+      </w:r>
+      <w:r>
+        <w:rPr>
+          <w:rtl w:val="0"/>
+        </w:rPr>
+        <w:t xml:space="preserve">, Name)</w:t>
+      </w:r>
+    </w:p>
+    <w:p>
+      <w:pPr>
+        <w:spacing w:line="276" w:lineRule="auto"/>
+        <w:ind w:left="720" w:firstLine="0"/>
+        <w:rPr/>
+      </w:pPr>
+      <w:r>
+        <w:rPr>
+          <w:rtl w:val="0"/>
+        </w:rPr>
+        <w:t xml:space="preserve">All attributes are atomic and it has a single attribute as primary key, hence at least 2NF.</w:t>
+      </w:r>
+    </w:p>
+    <w:p>
+      <w:pPr>
+        <w:spacing w:line="276" w:lineRule="auto"/>
+        <w:ind w:left="720" w:firstLine="0"/>
+        <w:rPr/>
+      </w:pPr>
+      <w:r>
+        <w:rPr>
+          <w:rtl w:val="0"/>
+        </w:rPr>
+        <w:t xml:space="preserve">Non-primary key attributes have no transitive dependency so it satisfies 3NF</w:t>
+      </w:r>
+    </w:p>
+    <w:p>
+      <w:pPr>
+        <w:spacing w:line="276" w:lineRule="auto"/>
+        <w:ind w:left="720" w:firstLine="0"/>
+        <w:rPr/>
+      </w:pPr>
+      <w:r>
+        <w:rPr>
+          <w:rtl w:val="0"/>
+        </w:rPr>
+      </w:r>
+    </w:p>
+    <w:p>
+      <w:pPr>
+        <w:numPr>
+          <w:ilvl w:val="0"/>
+          <w:numId w:val="14"/>
+        </w:numPr>
+        <w:spacing w:line="276" w:lineRule="auto"/>
+        <w:ind w:left="720" w:hanging="360"/>
+      </w:pPr>
+      <w:r>
+        <w:rPr>
+          <w:rtl w:val="0"/>
+        </w:rPr>
+        <w:t xml:space="preserve">Loans(</w:t>
+      </w:r>
+      <w:r>
+        <w:rPr>
+          <w:u w:val="single"/>
+          <w:rtl w:val="0"/>
+        </w:rPr>
+        <w:t xml:space="preserve">CustomerID, ElectronicID, StartDate</w:t>
+      </w:r>
+      <w:r>
+        <w:rPr>
+          <w:rtl w:val="0"/>
+        </w:rPr>
+        <w:t xml:space="preserve">, DueDate, Amount, Status)</w:t>
+      </w:r>
+    </w:p>
+    <w:p>
+      <w:pPr>
+        <w:spacing w:line="276" w:lineRule="auto"/>
+        <w:ind w:left="720" w:firstLine="0"/>
+        <w:rPr/>
+      </w:pPr>
+      <w:r>
+        <w:rPr>
+          <w:rtl w:val="0"/>
+        </w:rPr>
+        <w:t xml:space="preserve">All attributes are atomic and non-primary key attributes are not partially dependent on the candidate key.</w:t>
+      </w:r>
+    </w:p>
+    <w:p>
+      <w:pPr>
+        <w:spacing w:line="276" w:lineRule="auto"/>
+        <w:ind w:left="720" w:firstLine="0"/>
+        <w:rPr/>
+      </w:pPr>
+      <w:r>
+        <w:rPr>
+          <w:rtl w:val="0"/>
+        </w:rPr>
+        <w:t xml:space="preserve">Non-primary key attributes have no transitive dependency so it satisfies 3NF</w:t>
+      </w:r>
+    </w:p>
+    <w:p>
+      <w:pPr>
+        <w:spacing w:line="276" w:lineRule="auto"/>
+        <w:ind w:left="720" w:firstLine="0"/>
+        <w:rPr/>
+      </w:pPr>
+      <w:r>
+        <w:rPr>
+          <w:rtl w:val="0"/>
+        </w:rPr>
+      </w:r>
+    </w:p>
+    <w:p>
+      <w:pPr>
+        <w:numPr>
+          <w:ilvl w:val="0"/>
+          <w:numId w:val="15"/>
+        </w:numPr>
+        <w:spacing w:line="276" w:lineRule="auto"/>
+        <w:ind w:left="720" w:hanging="360"/>
+      </w:pPr>
+      <w:r>
+        <w:rPr>
+          <w:rtl w:val="0"/>
+        </w:rPr>
+        <w:t xml:space="preserve">Notifies(</w:t>
+      </w:r>
+      <w:r>
+        <w:rPr>
+          <w:u w:val="single"/>
+          <w:rtl w:val="0"/>
+        </w:rPr>
+        <w:t xml:space="preserve">CustomerID, ElectronicID</w:t>
+      </w:r>
+      <w:r>
+        <w:rPr>
+          <w:rtl w:val="0"/>
+        </w:rPr>
+        <w:t xml:space="preserve">)</w:t>
+      </w:r>
+    </w:p>
+    <w:p>
+      <w:pPr>
+        <w:spacing w:line="276" w:lineRule="auto"/>
+        <w:ind w:left="720" w:firstLine="0"/>
+        <w:rPr/>
+      </w:pPr>
+      <w:r>
+        <w:rPr>
+          <w:rtl w:val="0"/>
+        </w:rPr>
+        <w:t xml:space="preserve">All attributes are atomic and no non-primary keys so at least 3NF.</w:t>
+      </w:r>
+    </w:p>
+    <w:p>
+      <w:pPr>
+        <w:spacing w:line="276" w:lineRule="auto"/>
+        <w:ind w:left="720" w:firstLine="0"/>
+        <w:rPr/>
+      </w:pPr>
+      <w:r>
+        <w:rPr>
+          <w:rtl w:val="0"/>
+        </w:rPr>
+      </w:r>
+    </w:p>
+    <w:p>
+      <w:pPr>
+        <w:numPr>
+          <w:ilvl w:val="0"/>
+          <w:numId w:val="17"/>
+        </w:numPr>
+        <w:spacing w:line="276" w:lineRule="auto"/>
+        <w:ind w:left="720" w:hanging="360"/>
+      </w:pPr>
+      <w:r>
+        <w:rPr>
+          <w:rtl w:val="0"/>
+        </w:rPr>
+        <w:t xml:space="preserve">OSInstalled(</w:t>
+      </w:r>
+      <w:r>
+        <w:rPr>
+          <w:u w:val="single"/>
+          <w:rtl w:val="0"/>
+        </w:rPr>
+        <w:t xml:space="preserve">ElectronicID</w:t>
+      </w:r>
+      <w:r>
+        <w:rPr>
+          <w:rtl w:val="0"/>
+        </w:rPr>
+        <w:t xml:space="preserve">, </w:t>
+      </w:r>
+      <w:r>
+        <w:rPr>
+          <w:u w:val="single"/>
+          <w:rtl w:val="0"/>
+        </w:rPr>
+        <w:t xml:space="preserve">OperatingSystemID</w:t>
+      </w:r>
+      <w:r>
+        <w:rPr>
+          <w:rtl w:val="0"/>
+        </w:rPr>
+        <w:t xml:space="preserve">)</w:t>
+      </w:r>
+    </w:p>
+    <w:p>
+      <w:pPr>
+        <w:spacing w:line="276" w:lineRule="auto"/>
+        <w:ind w:left="0" w:firstLine="720"/>
+        <w:rPr/>
+      </w:pPr>
+      <w:r>
+        <w:rPr>
+          <w:rtl w:val="0"/>
+        </w:rPr>
+        <w:t xml:space="preserve">Similar to Notifies, this is at least 3NF.</w:t>
+      </w:r>
+      <w:r>
+        <w:br w:type="page"/>
+      </w:r>
+      <w:r>
+        <w:rPr>
+          <w:rtl w:val="0"/>
+        </w:rPr>
+      </w:r>
+    </w:p>
+    <w:p>
+      <w:pPr>
         <w:rPr>
           <w:b w:val="1"/>
           <w:u w:val="single"/>
+        </w:rPr>
+      </w:pPr>
+      <w:r>
+        <w:rPr>
+          <w:b w:val="1"/>
+          <w:u w:val="single"/>
           <w:rtl w:val="0"/>
         </w:rPr>
         <w:t xml:space="preserve">Implementation</w:t>
@@ -1664,7 +2342,7 @@
         </w:rPr>
         <w:t xml:space="preserve">Code available at: </w:t>
       </w:r>
-      <w:hyperlink r:id="rId7">
+      <w:hyperlink r:id="rId8">
         <w:r>
           <w:rPr>
             <w:color w:val="1155cc"/>
@@ -1821,7 +2499,7 @@
         </w:rPr>
         <w:t xml:space="preserve">Dataset used: </w:t>
       </w:r>
-      <w:hyperlink r:id="rId8">
+      <w:hyperlink r:id="rId9">
         <w:r>
           <w:rPr>
             <w:color w:val="1155cc"/>
@@ -1881,7 +2559,7 @@
         </w:rPr>
         <w:t xml:space="preserve">The above mentioned python code can be viewed here: </w:t>
       </w:r>
-      <w:hyperlink r:id="rId9">
+      <w:hyperlink r:id="rId10">
         <w:r>
           <w:rPr>
             <w:color w:val="1155cc"/>
@@ -1954,7 +2632,7 @@
         </w:rPr>
         <w:t xml:space="preserve">SQL script: </w:t>
       </w:r>
-      <w:hyperlink r:id="rId10">
+      <w:hyperlink r:id="rId11">
         <w:r>
           <w:rPr>
             <w:color w:val="1155cc"/>
@@ -2024,16 +2702,16 @@
           <wp:inline distB="114300" distT="114300" distL="114300" distR="114300">
             <wp:extent cx="5943600" cy="876300"/>
             <wp:effectExtent b="0" l="0" r="0" t="0"/>
-            <wp:docPr id="1" name="image2.png"/>
+            <wp:docPr id="1" name="image7.png"/>
             <a:graphic>
               <a:graphicData uri="http://schemas.openxmlformats.org/drawingml/2006/picture">
                 <pic:pic>
                   <pic:nvPicPr>
-                    <pic:cNvPr id="0" name="image2.png"/>
+                    <pic:cNvPr id="0" name="image7.png"/>
                     <pic:cNvPicPr preferRelativeResize="0"/>
                   </pic:nvPicPr>
                   <pic:blipFill>
-                    <a:blip r:embed="rId11"/>
+                    <a:blip r:embed="rId12"/>
                     <a:srcRect b="0" l="0" r="0" t="0"/>
                     <a:stretch>
                       <a:fillRect/>
@@ -2124,85 +2802,12 @@
           <wp:inline distB="114300" distT="114300" distL="114300" distR="114300">
             <wp:extent cx="5943600" cy="939800"/>
             <wp:effectExtent b="0" l="0" r="0" t="0"/>
-            <wp:docPr id="10" name="image10.png"/>
+            <wp:docPr id="9" name="image11.png"/>
             <a:graphic>
               <a:graphicData uri="http://schemas.openxmlformats.org/drawingml/2006/picture">
                 <pic:pic>
                   <pic:nvPicPr>
-                    <pic:cNvPr id="0" name="image10.png"/>
-                    <pic:cNvPicPr preferRelativeResize="0"/>
-                  </pic:nvPicPr>
-                  <pic:blipFill>
-                    <a:blip r:embed="rId12"/>
-                    <a:srcRect b="0" l="0" r="0" t="0"/>
-                    <a:stretch>
-                      <a:fillRect/>
-                    </a:stretch>
-                  </pic:blipFill>
-                  <pic:spPr>
-                    <a:xfrm>
-                      <a:off x="0" y="0"/>
-                      <a:ext cx="5943600" cy="939800"/>
-                    </a:xfrm>
-                    <a:prstGeom prst="rect"/>
-                    <a:ln/>
-                  </pic:spPr>
-                </pic:pic>
-              </a:graphicData>
-            </a:graphic>
-          </wp:inline>
-        </w:drawing>
-      </w:r>
-      <w:r>
-        <w:rPr>
-          <w:rtl w:val="0"/>
-        </w:rPr>
-      </w:r>
-    </w:p>
-    <w:p>
-      <w:pPr>
-        <w:rPr/>
-      </w:pPr>
-      <w:r>
-        <w:rPr>
-          <w:rtl w:val="0"/>
-        </w:rPr>
-      </w:r>
-    </w:p>
-    <w:p>
-      <w:pPr>
-        <w:rPr>
-          <w:i w:val="1"/>
-        </w:rPr>
-      </w:pPr>
-      <w:r>
-        <w:rPr>
-          <w:i w:val="1"/>
-          <w:rtl w:val="0"/>
-        </w:rPr>
-        <w:t xml:space="preserve">Penalty</w:t>
-      </w:r>
-    </w:p>
-    <w:p>
-      <w:pPr>
-        <w:rPr>
-          <w:i w:val="1"/>
-        </w:rPr>
-      </w:pPr>
-      <w:r>
-        <w:rPr>
-          <w:i w:val="1"/>
-        </w:rPr>
-        <w:drawing>
-          <wp:inline distB="114300" distT="114300" distL="114300" distR="114300">
-            <wp:extent cx="5943600" cy="939800"/>
-            <wp:effectExtent b="0" l="0" r="0" t="0"/>
-            <wp:docPr id="9" name="image6.png"/>
-            <a:graphic>
-              <a:graphicData uri="http://schemas.openxmlformats.org/drawingml/2006/picture">
-                <pic:pic>
-                  <pic:nvPicPr>
-                    <pic:cNvPr id="0" name="image6.png"/>
+                    <pic:cNvPr id="0" name="image11.png"/>
                     <pic:cNvPicPr preferRelativeResize="0"/>
                   </pic:nvPicPr>
                   <pic:blipFill>
@@ -2234,28 +2839,26 @@
     </w:p>
     <w:p>
       <w:pPr>
+        <w:rPr/>
+      </w:pPr>
+      <w:r>
+        <w:rPr>
+          <w:rtl w:val="0"/>
+        </w:rPr>
+      </w:r>
+    </w:p>
+    <w:p>
+      <w:pPr>
         <w:rPr>
           <w:i w:val="1"/>
         </w:rPr>
       </w:pPr>
       <w:r>
         <w:rPr>
-          <w:rtl w:val="0"/>
-        </w:rPr>
-      </w:r>
-    </w:p>
-    <w:p>
-      <w:pPr>
-        <w:rPr>
           <w:i w:val="1"/>
-        </w:rPr>
-      </w:pPr>
-      <w:r>
-        <w:rPr>
-          <w:i w:val="1"/>
-          <w:rtl w:val="0"/>
-        </w:rPr>
-        <w:t xml:space="preserve">Manufacturer</w:t>
+          <w:rtl w:val="0"/>
+        </w:rPr>
+        <w:t xml:space="preserve">Penalty</w:t>
       </w:r>
     </w:p>
     <w:p>
@@ -2270,14 +2873,14 @@
         </w:rPr>
         <w:drawing>
           <wp:inline distB="114300" distT="114300" distL="114300" distR="114300">
-            <wp:extent cx="5943600" cy="609600"/>
+            <wp:extent cx="5943600" cy="939800"/>
             <wp:effectExtent b="0" l="0" r="0" t="0"/>
-            <wp:docPr id="14" name="image3.png"/>
+            <wp:docPr id="8" name="image9.png"/>
             <a:graphic>
               <a:graphicData uri="http://schemas.openxmlformats.org/drawingml/2006/picture">
                 <pic:pic>
                   <pic:nvPicPr>
-                    <pic:cNvPr id="0" name="image3.png"/>
+                    <pic:cNvPr id="0" name="image9.png"/>
                     <pic:cNvPicPr preferRelativeResize="0"/>
                   </pic:nvPicPr>
                   <pic:blipFill>
@@ -2290,7 +2893,7 @@
                   <pic:spPr>
                     <a:xfrm>
                       <a:off x="0" y="0"/>
-                      <a:ext cx="5943600" cy="609600"/>
+                      <a:ext cx="5943600" cy="939800"/>
                     </a:xfrm>
                     <a:prstGeom prst="rect"/>
                     <a:ln/>
@@ -2330,7 +2933,7 @@
           <w:i w:val="1"/>
           <w:rtl w:val="0"/>
         </w:rPr>
-        <w:t xml:space="preserve">ElectronicType</w:t>
+        <w:t xml:space="preserve">Manufacturer</w:t>
       </w:r>
     </w:p>
     <w:p>
@@ -2347,12 +2950,12 @@
           <wp:inline distB="114300" distT="114300" distL="114300" distR="114300">
             <wp:extent cx="5943600" cy="609600"/>
             <wp:effectExtent b="0" l="0" r="0" t="0"/>
-            <wp:docPr id="4" name="image1.png"/>
+            <wp:docPr id="13" name="image2.png"/>
             <a:graphic>
               <a:graphicData uri="http://schemas.openxmlformats.org/drawingml/2006/picture">
                 <pic:pic>
                   <pic:nvPicPr>
-                    <pic:cNvPr id="0" name="image1.png"/>
+                    <pic:cNvPr id="0" name="image2.png"/>
                     <pic:cNvPicPr preferRelativeResize="0"/>
                   </pic:nvPicPr>
                   <pic:blipFill>
@@ -2401,6 +3004,81 @@
         </w:rPr>
       </w:pPr>
       <w:r>
+        <w:rPr>
+          <w:i w:val="1"/>
+          <w:rtl w:val="0"/>
+        </w:rPr>
+        <w:t xml:space="preserve">ElectronicType</w:t>
+      </w:r>
+    </w:p>
+    <w:p>
+      <w:pPr>
+        <w:rPr>
+          <w:i w:val="1"/>
+        </w:rPr>
+      </w:pPr>
+      <w:r>
+        <w:rPr>
+          <w:i w:val="1"/>
+        </w:rPr>
+        <w:drawing>
+          <wp:inline distB="114300" distT="114300" distL="114300" distR="114300">
+            <wp:extent cx="5943600" cy="609600"/>
+            <wp:effectExtent b="0" l="0" r="0" t="0"/>
+            <wp:docPr id="4" name="image1.png"/>
+            <a:graphic>
+              <a:graphicData uri="http://schemas.openxmlformats.org/drawingml/2006/picture">
+                <pic:pic>
+                  <pic:nvPicPr>
+                    <pic:cNvPr id="0" name="image1.png"/>
+                    <pic:cNvPicPr preferRelativeResize="0"/>
+                  </pic:nvPicPr>
+                  <pic:blipFill>
+                    <a:blip r:embed="rId16"/>
+                    <a:srcRect b="0" l="0" r="0" t="0"/>
+                    <a:stretch>
+                      <a:fillRect/>
+                    </a:stretch>
+                  </pic:blipFill>
+                  <pic:spPr>
+                    <a:xfrm>
+                      <a:off x="0" y="0"/>
+                      <a:ext cx="5943600" cy="609600"/>
+                    </a:xfrm>
+                    <a:prstGeom prst="rect"/>
+                    <a:ln/>
+                  </pic:spPr>
+                </pic:pic>
+              </a:graphicData>
+            </a:graphic>
+          </wp:inline>
+        </w:drawing>
+      </w:r>
+      <w:r>
+        <w:rPr>
+          <w:rtl w:val="0"/>
+        </w:rPr>
+      </w:r>
+    </w:p>
+    <w:p>
+      <w:pPr>
+        <w:rPr>
+          <w:i w:val="1"/>
+        </w:rPr>
+      </w:pPr>
+      <w:r>
+        <w:rPr>
+          <w:rtl w:val="0"/>
+        </w:rPr>
+      </w:r>
+    </w:p>
+    <w:p>
+      <w:pPr>
+        <w:rPr>
+          <w:i w:val="1"/>
+        </w:rPr>
+      </w:pPr>
+      <w:r>
         <w:br w:type="page"/>
       </w:r>
       <w:r>
@@ -2437,16 +3115,16 @@
           <wp:inline distB="114300" distT="114300" distL="114300" distR="114300">
             <wp:extent cx="5943600" cy="1854200"/>
             <wp:effectExtent b="0" l="0" r="0" t="0"/>
-            <wp:docPr id="17" name="image11.png"/>
+            <wp:docPr id="16" name="image14.png"/>
             <a:graphic>
               <a:graphicData uri="http://schemas.openxmlformats.org/drawingml/2006/picture">
                 <pic:pic>
                   <pic:nvPicPr>
-                    <pic:cNvPr id="0" name="image11.png"/>
+                    <pic:cNvPr id="0" name="image14.png"/>
                     <pic:cNvPicPr preferRelativeResize="0"/>
                   </pic:nvPicPr>
                   <pic:blipFill>
-                    <a:blip r:embed="rId16"/>
+                    <a:blip r:embed="rId17"/>
                     <a:srcRect b="0" l="0" r="0" t="0"/>
                     <a:stretch>
                       <a:fillRect/>
@@ -2526,16 +3204,16 @@
           <wp:inline distB="114300" distT="114300" distL="114300" distR="114300">
             <wp:extent cx="5943600" cy="2921000"/>
             <wp:effectExtent b="0" l="0" r="0" t="0"/>
-            <wp:docPr id="25" name="image27.png"/>
+            <wp:docPr id="25" name="image28.png"/>
             <a:graphic>
               <a:graphicData uri="http://schemas.openxmlformats.org/drawingml/2006/picture">
                 <pic:pic>
                   <pic:nvPicPr>
-                    <pic:cNvPr id="0" name="image27.png"/>
+                    <pic:cNvPr id="0" name="image28.png"/>
                     <pic:cNvPicPr preferRelativeResize="0"/>
                   </pic:nvPicPr>
                   <pic:blipFill>
-                    <a:blip r:embed="rId17"/>
+                    <a:blip r:embed="rId18"/>
                     <a:srcRect b="0" l="0" r="0" t="0"/>
                     <a:stretch>
                       <a:fillRect/>
@@ -2601,16 +3279,16 @@
           <wp:inline distB="114300" distT="114300" distL="114300" distR="114300">
             <wp:extent cx="5943600" cy="1739900"/>
             <wp:effectExtent b="0" l="0" r="0" t="0"/>
-            <wp:docPr id="19" name="image4.png"/>
+            <wp:docPr id="19" name="image3.png"/>
             <a:graphic>
               <a:graphicData uri="http://schemas.openxmlformats.org/drawingml/2006/picture">
                 <pic:pic>
                   <pic:nvPicPr>
-                    <pic:cNvPr id="0" name="image4.png"/>
+                    <pic:cNvPr id="0" name="image3.png"/>
                     <pic:cNvPicPr preferRelativeResize="0"/>
                   </pic:nvPicPr>
                   <pic:blipFill>
-                    <a:blip r:embed="rId18"/>
+                    <a:blip r:embed="rId19"/>
                     <a:srcRect b="0" l="0" r="0" t="0"/>
                     <a:stretch>
                       <a:fillRect/>
@@ -2682,7 +3360,7 @@
         </w:rPr>
         <w:t xml:space="preserve">SQL Script: </w:t>
       </w:r>
-      <w:hyperlink r:id="rId19">
+      <w:hyperlink r:id="rId20">
         <w:r>
           <w:rPr>
             <w:color w:val="1155cc"/>
@@ -2732,16 +3410,16 @@
           <wp:inline distB="114300" distT="114300" distL="114300" distR="114300">
             <wp:extent cx="5943600" cy="1790700"/>
             <wp:effectExtent b="0" l="0" r="0" t="0"/>
-            <wp:docPr id="21" name="image20.png"/>
+            <wp:docPr id="21" name="image23.png"/>
             <a:graphic>
               <a:graphicData uri="http://schemas.openxmlformats.org/drawingml/2006/picture">
                 <pic:pic>
                   <pic:nvPicPr>
-                    <pic:cNvPr id="0" name="image20.png"/>
+                    <pic:cNvPr id="0" name="image23.png"/>
                     <pic:cNvPicPr preferRelativeResize="0"/>
                   </pic:nvPicPr>
                   <pic:blipFill>
-                    <a:blip r:embed="rId20"/>
+                    <a:blip r:embed="rId21"/>
                     <a:srcRect b="0" l="0" r="0" t="0"/>
                     <a:stretch>
                       <a:fillRect/>
@@ -2798,16 +3476,16 @@
           <wp:inline distB="114300" distT="114300" distL="114300" distR="114300">
             <wp:extent cx="5943600" cy="3873500"/>
             <wp:effectExtent b="0" l="0" r="0" t="0"/>
-            <wp:docPr id="3" name="image17.png"/>
+            <wp:docPr id="3" name="image19.png"/>
             <a:graphic>
               <a:graphicData uri="http://schemas.openxmlformats.org/drawingml/2006/picture">
                 <pic:pic>
                   <pic:nvPicPr>
-                    <pic:cNvPr id="0" name="image17.png"/>
+                    <pic:cNvPr id="0" name="image19.png"/>
                     <pic:cNvPicPr preferRelativeResize="0"/>
                   </pic:nvPicPr>
                   <pic:blipFill>
-                    <a:blip r:embed="rId21"/>
+                    <a:blip r:embed="rId22"/>
                     <a:srcRect b="0" l="0" r="0" t="0"/>
                     <a:stretch>
                       <a:fillRect/>
@@ -2867,16 +3545,16 @@
           <wp:inline distB="114300" distT="114300" distL="114300" distR="114300">
             <wp:extent cx="5943600" cy="2451100"/>
             <wp:effectExtent b="0" l="0" r="0" t="0"/>
-            <wp:docPr id="2" name="image14.png"/>
+            <wp:docPr id="2" name="image13.png"/>
             <a:graphic>
               <a:graphicData uri="http://schemas.openxmlformats.org/drawingml/2006/picture">
                 <pic:pic>
                   <pic:nvPicPr>
-                    <pic:cNvPr id="0" name="image14.png"/>
+                    <pic:cNvPr id="0" name="image13.png"/>
                     <pic:cNvPicPr preferRelativeResize="0"/>
                   </pic:nvPicPr>
                   <pic:blipFill>
-                    <a:blip r:embed="rId22"/>
+                    <a:blip r:embed="rId23"/>
                     <a:srcRect b="0" l="0" r="0" t="0"/>
                     <a:stretch>
                       <a:fillRect/>
@@ -2918,16 +3596,16 @@
           <wp:inline distB="114300" distT="114300" distL="114300" distR="114300">
             <wp:extent cx="5943600" cy="6159500"/>
             <wp:effectExtent b="0" l="0" r="0" t="0"/>
-            <wp:docPr id="7" name="image21.png"/>
+            <wp:docPr id="7" name="image18.png"/>
             <a:graphic>
               <a:graphicData uri="http://schemas.openxmlformats.org/drawingml/2006/picture">
                 <pic:pic>
                   <pic:nvPicPr>
-                    <pic:cNvPr id="0" name="image21.png"/>
+                    <pic:cNvPr id="0" name="image18.png"/>
                     <pic:cNvPicPr preferRelativeResize="0"/>
                   </pic:nvPicPr>
                   <pic:blipFill>
-                    <a:blip r:embed="rId23"/>
+                    <a:blip r:embed="rId24"/>
                     <a:srcRect b="0" l="0" r="0" t="0"/>
                     <a:stretch>
                       <a:fillRect/>
@@ -2987,16 +3665,16 @@
           <wp:inline distB="114300" distT="114300" distL="114300" distR="114300">
             <wp:extent cx="5943600" cy="1143000"/>
             <wp:effectExtent b="0" l="0" r="0" t="0"/>
-            <wp:docPr id="26" name="image24.png"/>
+            <wp:docPr id="26" name="image25.png"/>
             <a:graphic>
               <a:graphicData uri="http://schemas.openxmlformats.org/drawingml/2006/picture">
                 <pic:pic>
                   <pic:nvPicPr>
-                    <pic:cNvPr id="0" name="image24.png"/>
+                    <pic:cNvPr id="0" name="image25.png"/>
                     <pic:cNvPicPr preferRelativeResize="0"/>
                   </pic:nvPicPr>
                   <pic:blipFill>
-                    <a:blip r:embed="rId24"/>
+                    <a:blip r:embed="rId25"/>
                     <a:srcRect b="0" l="0" r="0" t="0"/>
                     <a:stretch>
                       <a:fillRect/>
@@ -3053,16 +3731,16 @@
           <wp:inline distB="114300" distT="114300" distL="114300" distR="114300">
             <wp:extent cx="5943600" cy="3302000"/>
             <wp:effectExtent b="0" l="0" r="0" t="0"/>
-            <wp:docPr id="13" name="image12.png"/>
+            <wp:docPr id="12" name="image15.png"/>
             <a:graphic>
               <a:graphicData uri="http://schemas.openxmlformats.org/drawingml/2006/picture">
                 <pic:pic>
                   <pic:nvPicPr>
-                    <pic:cNvPr id="0" name="image12.png"/>
+                    <pic:cNvPr id="0" name="image15.png"/>
                     <pic:cNvPicPr preferRelativeResize="0"/>
                   </pic:nvPicPr>
                   <pic:blipFill>
-                    <a:blip r:embed="rId25"/>
+                    <a:blip r:embed="rId26"/>
                     <a:srcRect b="0" l="0" r="0" t="0"/>
                     <a:stretch>
                       <a:fillRect/>
@@ -3147,7 +3825,7 @@
         </w:rPr>
         <w:t xml:space="preserve">SQL Script: </w:t>
       </w:r>
-      <w:hyperlink r:id="rId26">
+      <w:hyperlink r:id="rId27">
         <w:r>
           <w:rPr>
             <w:color w:val="1155cc"/>
@@ -3201,16 +3879,16 @@
           <wp:inline distB="114300" distT="114300" distL="114300" distR="114300">
             <wp:extent cx="5943600" cy="4203700"/>
             <wp:effectExtent b="0" l="0" r="0" t="0"/>
-            <wp:docPr id="12" name="image15.png"/>
+            <wp:docPr id="11" name="image17.png"/>
             <a:graphic>
               <a:graphicData uri="http://schemas.openxmlformats.org/drawingml/2006/picture">
                 <pic:pic>
                   <pic:nvPicPr>
-                    <pic:cNvPr id="0" name="image15.png"/>
+                    <pic:cNvPr id="0" name="image17.png"/>
                     <pic:cNvPicPr preferRelativeResize="0"/>
                   </pic:nvPicPr>
                   <pic:blipFill>
-                    <a:blip r:embed="rId27"/>
+                    <a:blip r:embed="rId28"/>
                     <a:srcRect b="0" l="0" r="0" t="0"/>
                     <a:stretch>
                       <a:fillRect/>
@@ -3273,16 +3951,16 @@
           <wp:inline distB="114300" distT="114300" distL="114300" distR="114300">
             <wp:extent cx="5943600" cy="1485900"/>
             <wp:effectExtent b="0" l="0" r="0" t="0"/>
-            <wp:docPr id="23" name="image22.png"/>
+            <wp:docPr id="23" name="image20.png"/>
             <a:graphic>
               <a:graphicData uri="http://schemas.openxmlformats.org/drawingml/2006/picture">
                 <pic:pic>
                   <pic:nvPicPr>
-                    <pic:cNvPr id="0" name="image22.png"/>
+                    <pic:cNvPr id="0" name="image20.png"/>
                     <pic:cNvPicPr preferRelativeResize="0"/>
                   </pic:nvPicPr>
                   <pic:blipFill>
-                    <a:blip r:embed="rId28"/>
+                    <a:blip r:embed="rId29"/>
                     <a:srcRect b="0" l="0" r="0" t="0"/>
                     <a:stretch>
                       <a:fillRect/>
@@ -3348,16 +4026,16 @@
           <wp:inline distB="114300" distT="114300" distL="114300" distR="114300">
             <wp:extent cx="5943600" cy="2222500"/>
             <wp:effectExtent b="0" l="0" r="0" t="0"/>
-            <wp:docPr id="11" name="image8.png"/>
+            <wp:docPr id="10" name="image12.png"/>
             <a:graphic>
               <a:graphicData uri="http://schemas.openxmlformats.org/drawingml/2006/picture">
                 <pic:pic>
                   <pic:nvPicPr>
-                    <pic:cNvPr id="0" name="image8.png"/>
+                    <pic:cNvPr id="0" name="image12.png"/>
                     <pic:cNvPicPr preferRelativeResize="0"/>
                   </pic:nvPicPr>
                   <pic:blipFill>
-                    <a:blip r:embed="rId29"/>
+                    <a:blip r:embed="rId30"/>
                     <a:srcRect b="0" l="0" r="0" t="0"/>
                     <a:stretch>
                       <a:fillRect/>
@@ -3398,7 +4076,7 @@
       <w:pPr>
         <w:numPr>
           <w:ilvl w:val="0"/>
-          <w:numId w:val="23"/>
+          <w:numId w:val="24"/>
         </w:numPr>
         <w:ind w:left="720" w:hanging="360"/>
       </w:pPr>
@@ -3420,16 +4098,16 @@
           <wp:inline distB="114300" distT="114300" distL="114300" distR="114300">
             <wp:extent cx="5943600" cy="2438400"/>
             <wp:effectExtent b="0" l="0" r="0" t="0"/>
-            <wp:docPr id="29" name="image28.png"/>
+            <wp:docPr id="29" name="image26.png"/>
             <a:graphic>
               <a:graphicData uri="http://schemas.openxmlformats.org/drawingml/2006/picture">
                 <pic:pic>
                   <pic:nvPicPr>
-                    <pic:cNvPr id="0" name="image28.png"/>
+                    <pic:cNvPr id="0" name="image26.png"/>
                     <pic:cNvPicPr preferRelativeResize="0"/>
                   </pic:nvPicPr>
                   <pic:blipFill>
-                    <a:blip r:embed="rId30"/>
+                    <a:blip r:embed="rId31"/>
                     <a:srcRect b="0" l="0" r="0" t="0"/>
                     <a:stretch>
                       <a:fillRect/>
@@ -3542,7 +4220,7 @@
                     <pic:cNvPicPr preferRelativeResize="0"/>
                   </pic:nvPicPr>
                   <pic:blipFill>
-                    <a:blip r:embed="rId31"/>
+                    <a:blip r:embed="rId32"/>
                     <a:srcRect b="0" l="0" r="0" t="0"/>
                     <a:stretch>
                       <a:fillRect/>
@@ -3575,7 +4253,7 @@
       <w:pPr>
         <w:numPr>
           <w:ilvl w:val="0"/>
-          <w:numId w:val="26"/>
+          <w:numId w:val="28"/>
         </w:numPr>
         <w:ind w:left="720" w:hanging="360"/>
       </w:pPr>
@@ -3597,16 +4275,16 @@
           <wp:inline distB="114300" distT="114300" distL="114300" distR="114300">
             <wp:extent cx="5943600" cy="3873500"/>
             <wp:effectExtent b="0" l="0" r="0" t="0"/>
-            <wp:docPr id="22" name="image26.png"/>
+            <wp:docPr id="22" name="image24.png"/>
             <a:graphic>
               <a:graphicData uri="http://schemas.openxmlformats.org/drawingml/2006/picture">
                 <pic:pic>
                   <pic:nvPicPr>
-                    <pic:cNvPr id="0" name="image26.png"/>
+                    <pic:cNvPr id="0" name="image24.png"/>
                     <pic:cNvPicPr preferRelativeResize="0"/>
                   </pic:nvPicPr>
                   <pic:blipFill>
-                    <a:blip r:embed="rId32"/>
+                    <a:blip r:embed="rId33"/>
                     <a:srcRect b="0" l="0" r="0" t="0"/>
                     <a:stretch>
                       <a:fillRect/>
@@ -3666,81 +4344,12 @@
           <wp:inline distB="114300" distT="114300" distL="114300" distR="114300">
             <wp:extent cx="5943600" cy="1104900"/>
             <wp:effectExtent b="0" l="0" r="0" t="0"/>
-            <wp:docPr id="20" name="image7.png"/>
+            <wp:docPr id="20" name="image5.png"/>
             <a:graphic>
               <a:graphicData uri="http://schemas.openxmlformats.org/drawingml/2006/picture">
                 <pic:pic>
                   <pic:nvPicPr>
-                    <pic:cNvPr id="0" name="image7.png"/>
-                    <pic:cNvPicPr preferRelativeResize="0"/>
-                  </pic:nvPicPr>
-                  <pic:blipFill>
-                    <a:blip r:embed="rId33"/>
-                    <a:srcRect b="0" l="0" r="0" t="0"/>
-                    <a:stretch>
-                      <a:fillRect/>
-                    </a:stretch>
-                  </pic:blipFill>
-                  <pic:spPr>
-                    <a:xfrm>
-                      <a:off x="0" y="0"/>
-                      <a:ext cx="5943600" cy="1104900"/>
-                    </a:xfrm>
-                    <a:prstGeom prst="rect"/>
-                    <a:ln/>
-                  </pic:spPr>
-                </pic:pic>
-              </a:graphicData>
-            </a:graphic>
-          </wp:inline>
-        </w:drawing>
-      </w:r>
-      <w:r>
-        <w:rPr>
-          <w:rtl w:val="0"/>
-        </w:rPr>
-      </w:r>
-    </w:p>
-    <w:p>
-      <w:pPr>
-        <w:ind w:left="720" w:firstLine="0"/>
-        <w:rPr/>
-      </w:pPr>
-      <w:r>
-        <w:rPr>
-          <w:rtl w:val="0"/>
-        </w:rPr>
-      </w:r>
-    </w:p>
-    <w:p>
-      <w:pPr>
-        <w:ind w:left="720" w:firstLine="0"/>
-        <w:rPr/>
-      </w:pPr>
-      <w:r>
-        <w:rPr>
-          <w:rtl w:val="0"/>
-        </w:rPr>
-        <w:t xml:space="preserve">After penalty:</w:t>
-      </w:r>
-    </w:p>
-    <w:p>
-      <w:pPr>
-        <w:ind w:left="720" w:firstLine="0"/>
-        <w:rPr/>
-      </w:pPr>
-      <w:r>
-        <w:rPr/>
-        <w:drawing>
-          <wp:inline distB="114300" distT="114300" distL="114300" distR="114300">
-            <wp:extent cx="5943600" cy="1104900"/>
-            <wp:effectExtent b="0" l="0" r="0" t="0"/>
-            <wp:docPr id="18" name="image9.png"/>
-            <a:graphic>
-              <a:graphicData uri="http://schemas.openxmlformats.org/drawingml/2006/picture">
-                <pic:pic>
-                  <pic:nvPicPr>
-                    <pic:cNvPr id="0" name="image9.png"/>
+                    <pic:cNvPr id="0" name="image5.png"/>
                     <pic:cNvPicPr preferRelativeResize="0"/>
                   </pic:nvPicPr>
                   <pic:blipFill>
@@ -3783,6 +4392,75 @@
     </w:p>
     <w:p>
       <w:pPr>
+        <w:ind w:left="720" w:firstLine="0"/>
+        <w:rPr/>
+      </w:pPr>
+      <w:r>
+        <w:rPr>
+          <w:rtl w:val="0"/>
+        </w:rPr>
+        <w:t xml:space="preserve">After penalty:</w:t>
+      </w:r>
+    </w:p>
+    <w:p>
+      <w:pPr>
+        <w:ind w:left="720" w:firstLine="0"/>
+        <w:rPr/>
+      </w:pPr>
+      <w:r>
+        <w:rPr/>
+        <w:drawing>
+          <wp:inline distB="114300" distT="114300" distL="114300" distR="114300">
+            <wp:extent cx="5943600" cy="1104900"/>
+            <wp:effectExtent b="0" l="0" r="0" t="0"/>
+            <wp:docPr id="17" name="image8.png"/>
+            <a:graphic>
+              <a:graphicData uri="http://schemas.openxmlformats.org/drawingml/2006/picture">
+                <pic:pic>
+                  <pic:nvPicPr>
+                    <pic:cNvPr id="0" name="image8.png"/>
+                    <pic:cNvPicPr preferRelativeResize="0"/>
+                  </pic:nvPicPr>
+                  <pic:blipFill>
+                    <a:blip r:embed="rId35"/>
+                    <a:srcRect b="0" l="0" r="0" t="0"/>
+                    <a:stretch>
+                      <a:fillRect/>
+                    </a:stretch>
+                  </pic:blipFill>
+                  <pic:spPr>
+                    <a:xfrm>
+                      <a:off x="0" y="0"/>
+                      <a:ext cx="5943600" cy="1104900"/>
+                    </a:xfrm>
+                    <a:prstGeom prst="rect"/>
+                    <a:ln/>
+                  </pic:spPr>
+                </pic:pic>
+              </a:graphicData>
+            </a:graphic>
+          </wp:inline>
+        </w:drawing>
+      </w:r>
+      <w:r>
+        <w:rPr>
+          <w:rtl w:val="0"/>
+        </w:rPr>
+      </w:r>
+    </w:p>
+    <w:p>
+      <w:pPr>
+        <w:ind w:left="720" w:firstLine="0"/>
+        <w:rPr/>
+      </w:pPr>
+      <w:r>
+        <w:rPr>
+          <w:rtl w:val="0"/>
+        </w:rPr>
+      </w:r>
+    </w:p>
+    <w:p>
+      <w:pPr>
         <w:rPr/>
       </w:pPr>
       <w:r>
@@ -3820,16 +4498,16 @@
           <wp:inline distB="114300" distT="114300" distL="114300" distR="114300">
             <wp:extent cx="5943600" cy="2336800"/>
             <wp:effectExtent b="0" l="0" r="0" t="0"/>
-            <wp:docPr id="5" name="image18.png"/>
+            <wp:docPr id="5" name="image10.png"/>
             <a:graphic>
               <a:graphicData uri="http://schemas.openxmlformats.org/drawingml/2006/picture">
                 <pic:pic>
                   <pic:nvPicPr>
-                    <pic:cNvPr id="0" name="image18.png"/>
+                    <pic:cNvPr id="0" name="image10.png"/>
                     <pic:cNvPicPr preferRelativeResize="0"/>
                   </pic:nvPicPr>
                   <pic:blipFill>
-                    <a:blip r:embed="rId35"/>
+                    <a:blip r:embed="rId36"/>
                     <a:srcRect b="0" l="0" r="0" t="0"/>
                     <a:stretch>
                       <a:fillRect/>
@@ -3889,84 +4567,12 @@
           <wp:inline distB="114300" distT="114300" distL="114300" distR="114300">
             <wp:extent cx="5943600" cy="825500"/>
             <wp:effectExtent b="0" l="0" r="0" t="0"/>
-            <wp:docPr id="24" name="image19.png"/>
+            <wp:docPr id="24" name="image21.png"/>
             <a:graphic>
               <a:graphicData uri="http://schemas.openxmlformats.org/drawingml/2006/picture">
                 <pic:pic>
                   <pic:nvPicPr>
-                    <pic:cNvPr id="0" name="image19.png"/>
-                    <pic:cNvPicPr preferRelativeResize="0"/>
-                  </pic:nvPicPr>
-                  <pic:blipFill>
-                    <a:blip r:embed="rId36"/>
-                    <a:srcRect b="0" l="0" r="0" t="0"/>
-                    <a:stretch>
-                      <a:fillRect/>
-                    </a:stretch>
-                  </pic:blipFill>
-                  <pic:spPr>
-                    <a:xfrm>
-                      <a:off x="0" y="0"/>
-                      <a:ext cx="5943600" cy="825500"/>
-                    </a:xfrm>
-                    <a:prstGeom prst="rect"/>
-                    <a:ln/>
-                  </pic:spPr>
-                </pic:pic>
-              </a:graphicData>
-            </a:graphic>
-          </wp:inline>
-        </w:drawing>
-      </w:r>
-      <w:r>
-        <w:rPr>
-          <w:rtl w:val="0"/>
-        </w:rPr>
-      </w:r>
-    </w:p>
-    <w:p>
-      <w:pPr>
-        <w:ind w:left="720" w:firstLine="0"/>
-        <w:rPr/>
-      </w:pPr>
-      <w:r>
-        <w:rPr>
-          <w:rtl w:val="0"/>
-        </w:rPr>
-      </w:r>
-    </w:p>
-    <w:p>
-      <w:pPr>
-        <w:numPr>
-          <w:ilvl w:val="0"/>
-          <w:numId w:val="1"/>
-        </w:numPr>
-        <w:ind w:left="720" w:hanging="360"/>
-      </w:pPr>
-      <w:r>
-        <w:rPr>
-          <w:rtl w:val="0"/>
-        </w:rPr>
-        <w:t xml:space="preserve">Respond device out of stock if the electronic item is all loaned out</w:t>
-      </w:r>
-    </w:p>
-    <w:p>
-      <w:pPr>
-        <w:ind w:left="720" w:firstLine="0"/>
-        <w:rPr/>
-      </w:pPr>
-      <w:r>
-        <w:rPr/>
-        <w:drawing>
-          <wp:inline distB="114300" distT="114300" distL="114300" distR="114300">
-            <wp:extent cx="5943600" cy="825500"/>
-            <wp:effectExtent b="0" l="0" r="0" t="0"/>
-            <wp:docPr id="28" name="image25.png"/>
-            <a:graphic>
-              <a:graphicData uri="http://schemas.openxmlformats.org/drawingml/2006/picture">
-                <pic:pic>
-                  <pic:nvPicPr>
-                    <pic:cNvPr id="0" name="image25.png"/>
+                    <pic:cNvPr id="0" name="image21.png"/>
                     <pic:cNvPicPr preferRelativeResize="0"/>
                   </pic:nvPicPr>
                   <pic:blipFill>
@@ -4011,6 +4617,78 @@
       <w:pPr>
         <w:numPr>
           <w:ilvl w:val="0"/>
+          <w:numId w:val="1"/>
+        </w:numPr>
+        <w:ind w:left="720" w:hanging="360"/>
+      </w:pPr>
+      <w:r>
+        <w:rPr>
+          <w:rtl w:val="0"/>
+        </w:rPr>
+        <w:t xml:space="preserve">Respond device out of stock if the electronic item is all loaned out</w:t>
+      </w:r>
+    </w:p>
+    <w:p>
+      <w:pPr>
+        <w:ind w:left="720" w:firstLine="0"/>
+        <w:rPr/>
+      </w:pPr>
+      <w:r>
+        <w:rPr/>
+        <w:drawing>
+          <wp:inline distB="114300" distT="114300" distL="114300" distR="114300">
+            <wp:extent cx="5943600" cy="825500"/>
+            <wp:effectExtent b="0" l="0" r="0" t="0"/>
+            <wp:docPr id="28" name="image22.png"/>
+            <a:graphic>
+              <a:graphicData uri="http://schemas.openxmlformats.org/drawingml/2006/picture">
+                <pic:pic>
+                  <pic:nvPicPr>
+                    <pic:cNvPr id="0" name="image22.png"/>
+                    <pic:cNvPicPr preferRelativeResize="0"/>
+                  </pic:nvPicPr>
+                  <pic:blipFill>
+                    <a:blip r:embed="rId38"/>
+                    <a:srcRect b="0" l="0" r="0" t="0"/>
+                    <a:stretch>
+                      <a:fillRect/>
+                    </a:stretch>
+                  </pic:blipFill>
+                  <pic:spPr>
+                    <a:xfrm>
+                      <a:off x="0" y="0"/>
+                      <a:ext cx="5943600" cy="825500"/>
+                    </a:xfrm>
+                    <a:prstGeom prst="rect"/>
+                    <a:ln/>
+                  </pic:spPr>
+                </pic:pic>
+              </a:graphicData>
+            </a:graphic>
+          </wp:inline>
+        </w:drawing>
+      </w:r>
+      <w:r>
+        <w:rPr>
+          <w:rtl w:val="0"/>
+        </w:rPr>
+      </w:r>
+    </w:p>
+    <w:p>
+      <w:pPr>
+        <w:ind w:left="720" w:firstLine="0"/>
+        <w:rPr/>
+      </w:pPr>
+      <w:r>
+        <w:rPr>
+          <w:rtl w:val="0"/>
+        </w:rPr>
+      </w:r>
+    </w:p>
+    <w:p>
+      <w:pPr>
+        <w:numPr>
+          <w:ilvl w:val="0"/>
           <w:numId w:val="2"/>
         </w:numPr>
         <w:ind w:left="720" w:hanging="360"/>
@@ -4033,16 +4711,16 @@
           <wp:inline distB="114300" distT="114300" distL="114300" distR="114300">
             <wp:extent cx="5943600" cy="1143000"/>
             <wp:effectExtent b="0" l="0" r="0" t="0"/>
-            <wp:docPr id="6" name="image13.png"/>
+            <wp:docPr id="6" name="image6.png"/>
             <a:graphic>
               <a:graphicData uri="http://schemas.openxmlformats.org/drawingml/2006/picture">
                 <pic:pic>
                   <pic:nvPicPr>
-                    <pic:cNvPr id="0" name="image13.png"/>
+                    <pic:cNvPr id="0" name="image6.png"/>
                     <pic:cNvPicPr preferRelativeResize="0"/>
                   </pic:nvPicPr>
                   <pic:blipFill>
-                    <a:blip r:embed="rId38"/>
+                    <a:blip r:embed="rId39"/>
                     <a:srcRect b="0" l="0" r="0" t="0"/>
                     <a:stretch>
                       <a:fillRect/>
@@ -4097,7 +4775,7 @@
           <wp:inline distB="114300" distT="114300" distL="114300" distR="114300">
             <wp:extent cx="5943600" cy="4216400"/>
             <wp:effectExtent b="0" l="0" r="0" t="0"/>
-            <wp:docPr id="16" name="image16.png"/>
+            <wp:docPr id="15" name="image16.png"/>
             <a:graphic>
               <a:graphicData uri="http://schemas.openxmlformats.org/drawingml/2006/picture">
                 <pic:pic>
@@ -4106,7 +4784,7 @@
                     <pic:cNvPicPr preferRelativeResize="0"/>
                   </pic:nvPicPr>
                   <pic:blipFill>
-                    <a:blip r:embed="rId39"/>
+                    <a:blip r:embed="rId40"/>
                     <a:srcRect b="0" l="0" r="0" t="0"/>
                     <a:stretch>
                       <a:fillRect/>
@@ -4225,7 +4903,7 @@
           <wp:inline distB="114300" distT="114300" distL="114300" distR="114300">
             <wp:extent cx="5943600" cy="6731000"/>
             <wp:effectExtent b="0" l="0" r="0" t="0"/>
-            <wp:docPr id="15" name="image29.png"/>
+            <wp:docPr id="14" name="image29.png"/>
             <a:graphic>
               <a:graphicData uri="http://schemas.openxmlformats.org/drawingml/2006/picture">
                 <pic:pic>
@@ -4234,7 +4912,7 @@
                     <pic:cNvPicPr preferRelativeResize="0"/>
                   </pic:nvPicPr>
                   <pic:blipFill>
-                    <a:blip r:embed="rId40"/>
+                    <a:blip r:embed="rId41"/>
                     <a:srcRect b="0" l="0" r="0" t="0"/>
                     <a:stretch>
                       <a:fillRect/>
@@ -4524,7 +5202,7 @@
       <w:pPr>
         <w:numPr>
           <w:ilvl w:val="0"/>
-          <w:numId w:val="17"/>
+          <w:numId w:val="18"/>
         </w:numPr>
         <w:ind w:left="1440" w:hanging="360"/>
       </w:pPr>
@@ -4533,91 +5211,6 @@
           <w:rtl w:val="0"/>
         </w:rPr>
         <w:t xml:space="preserve">Find out the secure file directory by `SHOW VARIABLES LIKE “secure_file_priv”`</w:t>
-      </w:r>
-    </w:p>
-    <w:p>
-      <w:pPr>
-        <w:numPr>
-          <w:ilvl w:val="0"/>
-          <w:numId w:val="17"/>
-        </w:numPr>
-        <w:ind w:left="1440" w:hanging="360"/>
-      </w:pPr>
-      <w:r>
-        <w:rPr>
-          <w:rtl w:val="0"/>
-        </w:rPr>
-        <w:t xml:space="preserve">Move the csv files created in step 1 to the above directory</w:t>
-      </w:r>
-    </w:p>
-    <w:p>
-      <w:pPr>
-        <w:numPr>
-          <w:ilvl w:val="0"/>
-          <w:numId w:val="17"/>
-        </w:numPr>
-        <w:ind w:left="1440" w:hanging="360"/>
-      </w:pPr>
-      <w:r>
-        <w:rPr>
-          <w:rtl w:val="0"/>
-        </w:rPr>
-        <w:t xml:space="preserve">Or we can skip a, b if we use sql management studio and upload the CSV files.</w:t>
-      </w:r>
-    </w:p>
-    <w:p>
-      <w:pPr>
-        <w:rPr/>
-      </w:pPr>
-      <w:r>
-        <w:rPr>
-          <w:rtl w:val="0"/>
-        </w:rPr>
-        <w:t xml:space="preserve">      5.  Run `procedures_and_examples.sql` to run some example queries and updates.</w:t>
-      </w:r>
-    </w:p>
-    <w:p>
-      <w:pPr>
-        <w:rPr/>
-      </w:pPr>
-      <w:r>
-        <w:rPr>
-          <w:rtl w:val="0"/>
-        </w:rPr>
-      </w:r>
-    </w:p>
-    <w:p>
-      <w:pPr>
-        <w:rPr/>
-      </w:pPr>
-      <w:r>
-        <w:rPr>
-          <w:rtl w:val="0"/>
-        </w:rPr>
-      </w:r>
-    </w:p>
-    <w:p>
-      <w:pPr>
-        <w:rPr>
-          <w:b w:val="1"/>
-        </w:rPr>
-      </w:pPr>
-      <w:r>
-        <w:rPr>
-          <w:b w:val="1"/>
-          <w:rtl w:val="0"/>
-        </w:rPr>
-        <w:t xml:space="preserve">References and Tools</w:t>
-      </w:r>
-    </w:p>
-    <w:p>
-      <w:pPr>
-        <w:rPr/>
-      </w:pPr>
-      <w:r>
-        <w:rPr>
-          <w:rtl w:val="0"/>
-        </w:rPr>
       </w:r>
     </w:p>
     <w:p>
@@ -4626,6 +5219,91 @@
           <w:ilvl w:val="0"/>
           <w:numId w:val="18"/>
         </w:numPr>
+        <w:ind w:left="1440" w:hanging="360"/>
+      </w:pPr>
+      <w:r>
+        <w:rPr>
+          <w:rtl w:val="0"/>
+        </w:rPr>
+        <w:t xml:space="preserve">Move the csv files created in step 1 to the above directory</w:t>
+      </w:r>
+    </w:p>
+    <w:p>
+      <w:pPr>
+        <w:numPr>
+          <w:ilvl w:val="0"/>
+          <w:numId w:val="18"/>
+        </w:numPr>
+        <w:ind w:left="1440" w:hanging="360"/>
+      </w:pPr>
+      <w:r>
+        <w:rPr>
+          <w:rtl w:val="0"/>
+        </w:rPr>
+        <w:t xml:space="preserve">Or we can skip a, b if we use sql management studio and upload the CSV files.</w:t>
+      </w:r>
+    </w:p>
+    <w:p>
+      <w:pPr>
+        <w:rPr/>
+      </w:pPr>
+      <w:r>
+        <w:rPr>
+          <w:rtl w:val="0"/>
+        </w:rPr>
+        <w:t xml:space="preserve">      5.  Run `procedures_and_examples.sql` to run some example queries and updates.</w:t>
+      </w:r>
+    </w:p>
+    <w:p>
+      <w:pPr>
+        <w:rPr/>
+      </w:pPr>
+      <w:r>
+        <w:rPr>
+          <w:rtl w:val="0"/>
+        </w:rPr>
+      </w:r>
+    </w:p>
+    <w:p>
+      <w:pPr>
+        <w:rPr/>
+      </w:pPr>
+      <w:r>
+        <w:rPr>
+          <w:rtl w:val="0"/>
+        </w:rPr>
+      </w:r>
+    </w:p>
+    <w:p>
+      <w:pPr>
+        <w:rPr>
+          <w:b w:val="1"/>
+        </w:rPr>
+      </w:pPr>
+      <w:r>
+        <w:rPr>
+          <w:b w:val="1"/>
+          <w:rtl w:val="0"/>
+        </w:rPr>
+        <w:t xml:space="preserve">References and Tools</w:t>
+      </w:r>
+    </w:p>
+    <w:p>
+      <w:pPr>
+        <w:rPr/>
+      </w:pPr>
+      <w:r>
+        <w:rPr>
+          <w:rtl w:val="0"/>
+        </w:rPr>
+      </w:r>
+    </w:p>
+    <w:p>
+      <w:pPr>
+        <w:numPr>
+          <w:ilvl w:val="0"/>
+          <w:numId w:val="19"/>
+        </w:numPr>
         <w:ind w:left="720" w:hanging="360"/>
       </w:pPr>
       <w:r>
@@ -4634,7 +5312,7 @@
         </w:rPr>
         <w:t xml:space="preserve">Dataset: </w:t>
       </w:r>
-      <w:hyperlink r:id="rId41">
+      <w:hyperlink r:id="rId42">
         <w:r>
           <w:rPr>
             <w:color w:val="1155cc"/>
@@ -4654,7 +5332,7 @@
       <w:pPr>
         <w:numPr>
           <w:ilvl w:val="0"/>
-          <w:numId w:val="18"/>
+          <w:numId w:val="19"/>
         </w:numPr>
         <w:ind w:left="720" w:hanging="360"/>
       </w:pPr>
@@ -4664,7 +5342,7 @@
         </w:rPr>
         <w:t xml:space="preserve">Cleaning up dataset: </w:t>
       </w:r>
-      <w:hyperlink r:id="rId42">
+      <w:hyperlink r:id="rId43">
         <w:r>
           <w:rPr>
             <w:color w:val="1155cc"/>
@@ -4684,7 +5362,7 @@
       <w:pPr>
         <w:numPr>
           <w:ilvl w:val="0"/>
-          <w:numId w:val="18"/>
+          <w:numId w:val="19"/>
         </w:numPr>
         <w:ind w:left="720" w:hanging="360"/>
       </w:pPr>
@@ -4694,7 +5372,7 @@
         </w:rPr>
         <w:t xml:space="preserve">Inspired from </w:t>
       </w:r>
-      <w:hyperlink r:id="rId43">
+      <w:hyperlink r:id="rId44">
         <w:r>
           <w:rPr>
             <w:color w:val="1155cc"/>
@@ -4722,7 +5400,7 @@
         </w:rPr>
         <w:t xml:space="preserve">Azure Data </w:t>
       </w:r>
-      <w:hyperlink r:id="rId44">
+      <w:hyperlink r:id="rId45">
         <w:r>
           <w:rPr>
             <w:color w:val="1155cc"/>
@@ -4733,682 +5411,9 @@
         </w:r>
       </w:hyperlink>
       <w:r>
-        <w:br w:type="page"/>
-      </w:r>
-      <w:r>
-        <w:rPr>
-          <w:rtl w:val="0"/>
-        </w:rPr>
-      </w:r>
-    </w:p>
-    <w:p>
-      <w:pPr>
-        <w:spacing w:line="276" w:lineRule="auto"/>
-        <w:rPr/>
-      </w:pPr>
-      <w:r>
-        <w:rPr/>
-        <w:drawing>
-          <wp:inline distB="114300" distT="114300" distL="114300" distR="114300">
-            <wp:extent cx="5943600" cy="7518400"/>
-            <wp:effectExtent b="0" l="0" r="0" t="0"/>
-            <wp:docPr id="8" name="image5.png"/>
-            <a:graphic>
-              <a:graphicData uri="http://schemas.openxmlformats.org/drawingml/2006/picture">
-                <pic:pic>
-                  <pic:nvPicPr>
-                    <pic:cNvPr id="0" name="image5.png"/>
-                    <pic:cNvPicPr preferRelativeResize="0"/>
-                  </pic:nvPicPr>
-                  <pic:blipFill>
-                    <a:blip r:embed="rId45"/>
-                    <a:srcRect b="0" l="0" r="0" t="0"/>
-                    <a:stretch>
-                      <a:fillRect/>
-                    </a:stretch>
-                  </pic:blipFill>
-                  <pic:spPr>
-                    <a:xfrm>
-                      <a:off x="0" y="0"/>
-                      <a:ext cx="5943600" cy="7518400"/>
-                    </a:xfrm>
-                    <a:prstGeom prst="rect"/>
-                    <a:ln/>
-                  </pic:spPr>
-                </pic:pic>
-              </a:graphicData>
-            </a:graphic>
-          </wp:inline>
-        </w:drawing>
-      </w:r>
-      <w:r>
-        <w:br w:type="page"/>
-      </w:r>
-      <w:r>
-        <w:rPr>
-          <w:rtl w:val="0"/>
-        </w:rPr>
-      </w:r>
-    </w:p>
-    <w:p>
-      <w:pPr>
-        <w:spacing w:line="276" w:lineRule="auto"/>
-        <w:rPr>
-          <w:u w:val="single"/>
-        </w:rPr>
-      </w:pPr>
-      <w:r>
-        <w:rPr>
-          <w:b w:val="1"/>
-          <w:u w:val="single"/>
-          <w:rtl w:val="0"/>
-        </w:rPr>
-        <w:t xml:space="preserve">Normalization and extensions</w:t>
-      </w:r>
-      <w:r>
-        <w:rPr>
-          <w:rtl w:val="0"/>
-        </w:rPr>
-      </w:r>
-    </w:p>
-    <w:p>
-      <w:pPr>
-        <w:spacing w:line="276" w:lineRule="auto"/>
-        <w:rPr>
-          <w:u w:val="single"/>
-        </w:rPr>
-      </w:pPr>
-      <w:r>
-        <w:rPr>
-          <w:rtl w:val="0"/>
-        </w:rPr>
-      </w:r>
-    </w:p>
-    <w:p>
-      <w:pPr>
-        <w:spacing w:line="276" w:lineRule="auto"/>
-        <w:rPr/>
-      </w:pPr>
-      <w:r>
-        <w:rPr>
-          <w:rtl w:val="0"/>
-        </w:rPr>
-        <w:t xml:space="preserve">At least 3NF is required for all to not suffer from update anomalies in the database.</w:t>
-      </w:r>
-    </w:p>
-    <w:p>
-      <w:pPr>
-        <w:spacing w:line="276" w:lineRule="auto"/>
-        <w:rPr/>
-      </w:pPr>
-      <w:r>
-        <w:rPr>
-          <w:rtl w:val="0"/>
-        </w:rPr>
-      </w:r>
-    </w:p>
-    <w:p>
-      <w:pPr>
-        <w:numPr>
-          <w:ilvl w:val="0"/>
-          <w:numId w:val="27"/>
-        </w:numPr>
-        <w:spacing w:line="276" w:lineRule="auto"/>
-        <w:ind w:left="720" w:hanging="360"/>
-      </w:pPr>
-      <w:r>
-        <w:rPr>
-          <w:rtl w:val="0"/>
-        </w:rPr>
-        <w:t xml:space="preserve">Customer (</w:t>
-      </w:r>
-      <w:r>
-        <w:rPr>
-          <w:u w:val="single"/>
-          <w:rtl w:val="0"/>
-        </w:rPr>
-        <w:t xml:space="preserve">ID</w:t>
-      </w:r>
-      <w:r>
-        <w:rPr>
-          <w:rtl w:val="0"/>
-        </w:rPr>
-        <w:t xml:space="preserve">, FirstName, LastName, Age, Contact, Status)</w:t>
-      </w:r>
-    </w:p>
-    <w:p>
-      <w:pPr>
-        <w:spacing w:line="276" w:lineRule="auto"/>
-        <w:ind w:left="720" w:firstLine="0"/>
-        <w:rPr/>
-      </w:pPr>
-      <w:r>
-        <w:rPr>
-          <w:rtl w:val="0"/>
-        </w:rPr>
-        <w:t xml:space="preserve">All attributes are atomic and it has a single attribute as primary key, hence at least 2NF.  As there are no transitive dependency for non-primary attributes and 2NF, therefore it satisfies 3NF</w:t>
-      </w:r>
-    </w:p>
-    <w:p>
-      <w:pPr>
-        <w:spacing w:line="276" w:lineRule="auto"/>
-        <w:rPr/>
-      </w:pPr>
-      <w:r>
-        <w:rPr>
-          <w:rtl w:val="0"/>
-        </w:rPr>
-      </w:r>
-    </w:p>
-    <w:p>
-      <w:pPr>
-        <w:numPr>
-          <w:ilvl w:val="0"/>
-          <w:numId w:val="24"/>
-        </w:numPr>
-        <w:spacing w:line="276" w:lineRule="auto"/>
-        <w:ind w:left="720" w:hanging="360"/>
-      </w:pPr>
-      <w:r>
-        <w:rPr>
-          <w:rtl w:val="0"/>
-        </w:rPr>
-        <w:t xml:space="preserve">Penalty(</w:t>
-      </w:r>
-      <w:r>
-        <w:rPr>
-          <w:u w:val="single"/>
-          <w:rtl w:val="0"/>
-        </w:rPr>
-        <w:t xml:space="preserve">ID</w:t>
-      </w:r>
-      <w:r>
-        <w:rPr>
-          <w:rtl w:val="0"/>
-        </w:rPr>
-        <w:t xml:space="preserve">, CustomerID, Fee, DueDate, Status)</w:t>
-      </w:r>
-    </w:p>
-    <w:p>
-      <w:pPr>
-        <w:spacing w:line="276" w:lineRule="auto"/>
-        <w:ind w:left="720" w:firstLine="0"/>
-        <w:rPr/>
-      </w:pPr>
-      <w:r>
-        <w:rPr>
-          <w:rtl w:val="0"/>
-        </w:rPr>
-        <w:t xml:space="preserve">All attributes are atomic and it has a single attribute as primary key, hence at least 2NF.</w:t>
-      </w:r>
-    </w:p>
-    <w:p>
-      <w:pPr>
-        <w:spacing w:line="276" w:lineRule="auto"/>
-        <w:ind w:left="720" w:firstLine="0"/>
-        <w:rPr/>
-      </w:pPr>
-      <w:r>
-        <w:rPr>
-          <w:rtl w:val="0"/>
-        </w:rPr>
-        <w:t xml:space="preserve">Non-primary key attributes have no transitive dependency so it satisfies 3NF</w:t>
-      </w:r>
-    </w:p>
-    <w:p>
-      <w:pPr>
-        <w:spacing w:line="276" w:lineRule="auto"/>
-        <w:ind w:left="720" w:firstLine="0"/>
-        <w:rPr/>
-      </w:pPr>
-      <w:r>
-        <w:rPr>
-          <w:rtl w:val="0"/>
-        </w:rPr>
-      </w:r>
-    </w:p>
-    <w:p>
-      <w:pPr>
-        <w:numPr>
-          <w:ilvl w:val="0"/>
-          <w:numId w:val="5"/>
-        </w:numPr>
-        <w:spacing w:line="276" w:lineRule="auto"/>
-        <w:ind w:left="720" w:hanging="360"/>
-      </w:pPr>
-      <w:r>
-        <w:rPr>
-          <w:rtl w:val="0"/>
-        </w:rPr>
-        <w:t xml:space="preserve">Electronic(</w:t>
-      </w:r>
-      <w:r>
-        <w:rPr>
-          <w:u w:val="single"/>
-          <w:rtl w:val="0"/>
-        </w:rPr>
-        <w:t xml:space="preserve">ID</w:t>
-      </w:r>
-      <w:r>
-        <w:rPr>
-          <w:rtl w:val="0"/>
-        </w:rPr>
-        <w:t xml:space="preserve">, Name, Year, TotaCount, Rating, ManufacturerID, Kind)</w:t>
-      </w:r>
-    </w:p>
-    <w:p>
-      <w:pPr>
-        <w:spacing w:line="276" w:lineRule="auto"/>
-        <w:ind w:left="720" w:firstLine="0"/>
-        <w:rPr/>
-      </w:pPr>
-      <w:r>
-        <w:rPr>
-          <w:rtl w:val="0"/>
-        </w:rPr>
-        <w:t xml:space="preserve">All attributes are atomic and it has a single attribute as primary key, hence at least 2NF.</w:t>
-      </w:r>
-    </w:p>
-    <w:p>
-      <w:pPr>
-        <w:spacing w:line="276" w:lineRule="auto"/>
-        <w:ind w:left="720" w:firstLine="0"/>
-        <w:rPr/>
-      </w:pPr>
-      <w:r>
-        <w:rPr>
-          <w:rtl w:val="0"/>
-        </w:rPr>
-        <w:t xml:space="preserve">Non-primary key attributes have no transitive dependency so it satisfies 3NF</w:t>
-      </w:r>
-    </w:p>
-    <w:p>
-      <w:pPr>
-        <w:spacing w:line="276" w:lineRule="auto"/>
-        <w:ind w:left="720" w:firstLine="0"/>
-        <w:rPr/>
-      </w:pPr>
-      <w:r>
-        <w:rPr>
-          <w:rtl w:val="0"/>
-        </w:rPr>
-      </w:r>
-    </w:p>
-    <w:p>
-      <w:pPr>
-        <w:numPr>
-          <w:ilvl w:val="0"/>
-          <w:numId w:val="21"/>
-        </w:numPr>
-        <w:spacing w:line="276" w:lineRule="auto"/>
-        <w:ind w:left="720" w:hanging="360"/>
-      </w:pPr>
-      <w:r>
-        <w:rPr>
-          <w:rtl w:val="0"/>
-        </w:rPr>
-        <w:t xml:space="preserve">OperatingSystem(</w:t>
-      </w:r>
-      <w:r>
-        <w:rPr>
-          <w:u w:val="single"/>
-          <w:rtl w:val="0"/>
-        </w:rPr>
-        <w:t xml:space="preserve">ID</w:t>
-      </w:r>
-      <w:r>
-        <w:rPr>
-          <w:rtl w:val="0"/>
-        </w:rPr>
-        <w:t xml:space="preserve">, Name) </w:t>
-      </w:r>
-    </w:p>
-    <w:p>
-      <w:pPr>
-        <w:spacing w:line="276" w:lineRule="auto"/>
-        <w:ind w:left="720" w:firstLine="0"/>
-        <w:rPr/>
-      </w:pPr>
-      <w:r>
-        <w:rPr>
-          <w:rtl w:val="0"/>
-        </w:rPr>
-        <w:t xml:space="preserve">All attributes are atomic and it has a single attribute as primary key, hence at least 2NF.</w:t>
-      </w:r>
-    </w:p>
-    <w:p>
-      <w:pPr>
-        <w:spacing w:line="276" w:lineRule="auto"/>
-        <w:ind w:left="720" w:firstLine="0"/>
-        <w:rPr/>
-      </w:pPr>
-      <w:r>
-        <w:rPr>
-          <w:rtl w:val="0"/>
-        </w:rPr>
-        <w:t xml:space="preserve">Non-primary key attributes have no transitive dependency so it satisfies 3NF</w:t>
-      </w:r>
-    </w:p>
-    <w:p>
-      <w:pPr>
-        <w:spacing w:line="276" w:lineRule="auto"/>
-        <w:ind w:left="720" w:firstLine="0"/>
-        <w:rPr/>
-      </w:pPr>
-      <w:r>
-        <w:rPr>
-          <w:rtl w:val="0"/>
-        </w:rPr>
-      </w:r>
-    </w:p>
-    <w:p>
-      <w:pPr>
-        <w:numPr>
-          <w:ilvl w:val="0"/>
-          <w:numId w:val="28"/>
-        </w:numPr>
-        <w:spacing w:line="276" w:lineRule="auto"/>
-        <w:ind w:left="720" w:hanging="360"/>
-      </w:pPr>
-      <w:r>
-        <w:rPr>
-          <w:rtl w:val="0"/>
-        </w:rPr>
-        <w:t xml:space="preserve">ElectronicType(</w:t>
-      </w:r>
-      <w:r>
-        <w:rPr>
-          <w:u w:val="single"/>
-          <w:rtl w:val="0"/>
-        </w:rPr>
-        <w:t xml:space="preserve">Kind</w:t>
-      </w:r>
-      <w:r>
-        <w:rPr>
-          <w:rtl w:val="0"/>
-        </w:rPr>
-        <w:t xml:space="preserve">, Version)</w:t>
-      </w:r>
-    </w:p>
-    <w:p>
-      <w:pPr>
-        <w:spacing w:line="276" w:lineRule="auto"/>
-        <w:ind w:left="720" w:firstLine="0"/>
-        <w:rPr/>
-      </w:pPr>
-      <w:r>
-        <w:rPr>
-          <w:rtl w:val="0"/>
-        </w:rPr>
-        <w:t xml:space="preserve">All attributes are atomic and it has a single attribute as primary key, hence at least 2NF.</w:t>
-      </w:r>
-    </w:p>
-    <w:p>
-      <w:pPr>
-        <w:spacing w:line="276" w:lineRule="auto"/>
-        <w:ind w:left="720" w:firstLine="0"/>
-        <w:rPr/>
-      </w:pPr>
-      <w:r>
-        <w:rPr>
-          <w:rtl w:val="0"/>
-        </w:rPr>
-        <w:t xml:space="preserve">Non-primary key attributes have no transitive dependency so it satisfies 3NF</w:t>
-      </w:r>
-    </w:p>
-    <w:p>
-      <w:pPr>
-        <w:spacing w:line="276" w:lineRule="auto"/>
-        <w:ind w:left="720" w:firstLine="0"/>
-        <w:rPr/>
-      </w:pPr>
-      <w:r>
-        <w:rPr>
-          <w:rtl w:val="0"/>
-        </w:rPr>
-      </w:r>
-    </w:p>
-    <w:p>
-      <w:pPr>
-        <w:numPr>
-          <w:ilvl w:val="0"/>
-          <w:numId w:val="13"/>
-        </w:numPr>
-        <w:spacing w:line="276" w:lineRule="auto"/>
-        <w:ind w:left="720" w:hanging="360"/>
-      </w:pPr>
-      <w:r>
-        <w:rPr>
-          <w:rtl w:val="0"/>
-        </w:rPr>
-        <w:t xml:space="preserve">Manufacturer(</w:t>
-      </w:r>
-      <w:r>
-        <w:rPr>
-          <w:u w:val="single"/>
-          <w:rtl w:val="0"/>
-        </w:rPr>
-        <w:t xml:space="preserve">ID</w:t>
-      </w:r>
-      <w:r>
-        <w:rPr>
-          <w:rtl w:val="0"/>
-        </w:rPr>
-        <w:t xml:space="preserve">, Name)</w:t>
-      </w:r>
-    </w:p>
-    <w:p>
-      <w:pPr>
-        <w:spacing w:line="276" w:lineRule="auto"/>
-        <w:ind w:left="720" w:firstLine="0"/>
-        <w:rPr/>
-      </w:pPr>
-      <w:r>
-        <w:rPr>
-          <w:rtl w:val="0"/>
-        </w:rPr>
-        <w:t xml:space="preserve">All attributes are atomic and it has a single attribute as primary key, hence at least 2NF.</w:t>
-      </w:r>
-    </w:p>
-    <w:p>
-      <w:pPr>
-        <w:spacing w:line="276" w:lineRule="auto"/>
-        <w:ind w:left="720" w:firstLine="0"/>
-        <w:rPr/>
-      </w:pPr>
-      <w:r>
-        <w:rPr>
-          <w:rtl w:val="0"/>
-        </w:rPr>
-        <w:t xml:space="preserve">Non-primary key attributes have no transitive dependency so it satisfies 3NF</w:t>
-      </w:r>
-    </w:p>
-    <w:p>
-      <w:pPr>
-        <w:spacing w:line="276" w:lineRule="auto"/>
-        <w:ind w:left="720" w:firstLine="0"/>
-        <w:rPr/>
-      </w:pPr>
-      <w:r>
-        <w:rPr>
-          <w:rtl w:val="0"/>
-        </w:rPr>
-      </w:r>
-    </w:p>
-    <w:p>
-      <w:pPr>
-        <w:numPr>
-          <w:ilvl w:val="0"/>
-          <w:numId w:val="14"/>
-        </w:numPr>
-        <w:spacing w:line="276" w:lineRule="auto"/>
-        <w:ind w:left="720" w:hanging="360"/>
-      </w:pPr>
-      <w:r>
-        <w:rPr>
-          <w:rtl w:val="0"/>
-        </w:rPr>
-        <w:t xml:space="preserve">Loans(</w:t>
-      </w:r>
-      <w:r>
-        <w:rPr>
-          <w:u w:val="single"/>
-          <w:rtl w:val="0"/>
-        </w:rPr>
-        <w:t xml:space="preserve">CustomerID, ElectronicID, StartDate</w:t>
-      </w:r>
-      <w:r>
-        <w:rPr>
-          <w:rtl w:val="0"/>
-        </w:rPr>
-        <w:t xml:space="preserve">, DueDate, Amount, Status)</w:t>
-      </w:r>
-    </w:p>
-    <w:p>
-      <w:pPr>
-        <w:spacing w:line="276" w:lineRule="auto"/>
-        <w:ind w:left="720" w:firstLine="0"/>
-        <w:rPr/>
-      </w:pPr>
-      <w:r>
-        <w:rPr>
-          <w:rtl w:val="0"/>
-        </w:rPr>
-        <w:t xml:space="preserve">All attributes are atomic and non-primary key attributes are not partially dependent on the candidate key.</w:t>
-      </w:r>
-    </w:p>
-    <w:p>
-      <w:pPr>
-        <w:spacing w:line="276" w:lineRule="auto"/>
-        <w:ind w:left="720" w:firstLine="0"/>
-        <w:rPr/>
-      </w:pPr>
-      <w:r>
-        <w:rPr>
-          <w:rtl w:val="0"/>
-        </w:rPr>
-        <w:t xml:space="preserve">Non-primary key attributes have no transitive dependency so it satisfies 3NF</w:t>
-      </w:r>
-    </w:p>
-    <w:p>
-      <w:pPr>
-        <w:spacing w:line="276" w:lineRule="auto"/>
-        <w:ind w:left="720" w:firstLine="0"/>
-        <w:rPr/>
-      </w:pPr>
-      <w:r>
-        <w:rPr>
-          <w:rtl w:val="0"/>
-        </w:rPr>
-      </w:r>
-    </w:p>
-    <w:p>
-      <w:pPr>
-        <w:numPr>
-          <w:ilvl w:val="0"/>
-          <w:numId w:val="15"/>
-        </w:numPr>
-        <w:spacing w:line="276" w:lineRule="auto"/>
-        <w:ind w:left="720" w:hanging="360"/>
-      </w:pPr>
-      <w:r>
-        <w:rPr>
-          <w:rtl w:val="0"/>
-        </w:rPr>
-        <w:t xml:space="preserve">Notifies(</w:t>
-      </w:r>
-      <w:r>
-        <w:rPr>
-          <w:u w:val="single"/>
-          <w:rtl w:val="0"/>
-        </w:rPr>
-        <w:t xml:space="preserve">CustomerID, ElectronicID</w:t>
-      </w:r>
-      <w:r>
-        <w:rPr>
-          <w:rtl w:val="0"/>
-        </w:rPr>
-        <w:t xml:space="preserve">)</w:t>
-      </w:r>
-    </w:p>
-    <w:p>
-      <w:pPr>
-        <w:spacing w:line="276" w:lineRule="auto"/>
-        <w:ind w:left="720" w:firstLine="0"/>
-        <w:rPr/>
-      </w:pPr>
-      <w:r>
-        <w:rPr>
-          <w:rtl w:val="0"/>
-        </w:rPr>
-        <w:t xml:space="preserve">All attributes are atomic and no non-primary keys so at least 3NF.</w:t>
-      </w:r>
-    </w:p>
-    <w:p>
-      <w:pPr>
-        <w:spacing w:line="276" w:lineRule="auto"/>
-        <w:ind w:left="720" w:firstLine="0"/>
-        <w:rPr/>
-      </w:pPr>
-      <w:r>
-        <w:rPr>
-          <w:rtl w:val="0"/>
-        </w:rPr>
-      </w:r>
-    </w:p>
-    <w:p>
-      <w:pPr>
-        <w:numPr>
-          <w:ilvl w:val="0"/>
-          <w:numId w:val="19"/>
-        </w:numPr>
-        <w:spacing w:line="276" w:lineRule="auto"/>
-        <w:ind w:left="720" w:hanging="360"/>
-      </w:pPr>
-      <w:r>
-        <w:rPr>
-          <w:rtl w:val="0"/>
-        </w:rPr>
-        <w:t xml:space="preserve">OSInstalled(</w:t>
-      </w:r>
-      <w:r>
-        <w:rPr>
-          <w:u w:val="single"/>
-          <w:rtl w:val="0"/>
-        </w:rPr>
-        <w:t xml:space="preserve">ElectronicID</w:t>
-      </w:r>
-      <w:r>
-        <w:rPr>
-          <w:rtl w:val="0"/>
-        </w:rPr>
-        <w:t xml:space="preserve">, </w:t>
-      </w:r>
-      <w:r>
-        <w:rPr>
-          <w:u w:val="single"/>
-          <w:rtl w:val="0"/>
-        </w:rPr>
-        <w:t xml:space="preserve">OperatingSystemID</w:t>
-      </w:r>
-      <w:r>
-        <w:rPr>
-          <w:rtl w:val="0"/>
-        </w:rPr>
-        <w:t xml:space="preserve">)</w:t>
-      </w:r>
-    </w:p>
-    <w:p>
-      <w:pPr>
-        <w:spacing w:line="276" w:lineRule="auto"/>
-        <w:ind w:left="720" w:firstLine="0"/>
-        <w:rPr/>
-      </w:pPr>
-      <w:r>
-        <w:rPr>
-          <w:rtl w:val="0"/>
-        </w:rPr>
-        <w:t xml:space="preserve">Similar to Notifiedz, this is at least 3NF.</w:t>
+        <w:rPr>
+          <w:rtl w:val="0"/>
+        </w:rPr>
       </w:r>
     </w:p>
     <w:p>
@@ -7207,6 +7212,116 @@
   <w:abstractNum w:abstractNumId="17">
     <w:lvl w:ilvl="0">
       <w:start w:val="1"/>
+      <w:numFmt w:val="bullet"/>
+      <w:lvlText w:val="●"/>
+      <w:lvlJc w:val="left"/>
+      <w:pPr>
+        <w:ind w:left="720" w:hanging="360"/>
+      </w:pPr>
+      <w:rPr>
+        <w:u w:val="none"/>
+      </w:rPr>
+    </w:lvl>
+    <w:lvl w:ilvl="1">
+      <w:start w:val="1"/>
+      <w:numFmt w:val="bullet"/>
+      <w:lvlText w:val="○"/>
+      <w:lvlJc w:val="left"/>
+      <w:pPr>
+        <w:ind w:left="1440" w:hanging="360"/>
+      </w:pPr>
+      <w:rPr>
+        <w:u w:val="none"/>
+      </w:rPr>
+    </w:lvl>
+    <w:lvl w:ilvl="2">
+      <w:start w:val="1"/>
+      <w:numFmt w:val="bullet"/>
+      <w:lvlText w:val="■"/>
+      <w:lvlJc w:val="left"/>
+      <w:pPr>
+        <w:ind w:left="2160" w:hanging="360"/>
+      </w:pPr>
+      <w:rPr>
+        <w:u w:val="none"/>
+      </w:rPr>
+    </w:lvl>
+    <w:lvl w:ilvl="3">
+      <w:start w:val="1"/>
+      <w:numFmt w:val="bullet"/>
+      <w:lvlText w:val="●"/>
+      <w:lvlJc w:val="left"/>
+      <w:pPr>
+        <w:ind w:left="2880" w:hanging="360"/>
+      </w:pPr>
+      <w:rPr>
+        <w:u w:val="none"/>
+      </w:rPr>
+    </w:lvl>
+    <w:lvl w:ilvl="4">
+      <w:start w:val="1"/>
+      <w:numFmt w:val="bullet"/>
+      <w:lvlText w:val="○"/>
+      <w:lvlJc w:val="left"/>
+      <w:pPr>
+        <w:ind w:left="3600" w:hanging="360"/>
+      </w:pPr>
+      <w:rPr>
+        <w:u w:val="none"/>
+      </w:rPr>
+    </w:lvl>
+    <w:lvl w:ilvl="5">
+      <w:start w:val="1"/>
+      <w:numFmt w:val="bullet"/>
+      <w:lvlText w:val="■"/>
+      <w:lvlJc w:val="left"/>
+      <w:pPr>
+        <w:ind w:left="4320" w:hanging="360"/>
+      </w:pPr>
+      <w:rPr>
+        <w:u w:val="none"/>
+      </w:rPr>
+    </w:lvl>
+    <w:lvl w:ilvl="6">
+      <w:start w:val="1"/>
+      <w:numFmt w:val="bullet"/>
+      <w:lvlText w:val="●"/>
+      <w:lvlJc w:val="left"/>
+      <w:pPr>
+        <w:ind w:left="5040" w:hanging="360"/>
+      </w:pPr>
+      <w:rPr>
+        <w:u w:val="none"/>
+      </w:rPr>
+    </w:lvl>
+    <w:lvl w:ilvl="7">
+      <w:start w:val="1"/>
+      <w:numFmt w:val="bullet"/>
+      <w:lvlText w:val="○"/>
+      <w:lvlJc w:val="left"/>
+      <w:pPr>
+        <w:ind w:left="5760" w:hanging="360"/>
+      </w:pPr>
+      <w:rPr>
+        <w:u w:val="none"/>
+      </w:rPr>
+    </w:lvl>
+    <w:lvl w:ilvl="8">
+      <w:start w:val="1"/>
+      <w:numFmt w:val="bullet"/>
+      <w:lvlText w:val="■"/>
+      <w:lvlJc w:val="left"/>
+      <w:pPr>
+        <w:ind w:left="6480" w:hanging="360"/>
+      </w:pPr>
+      <w:rPr>
+        <w:u w:val="none"/>
+      </w:rPr>
+    </w:lvl>
+  </w:abstractNum>
+  <w:abstractNum w:abstractNumId="18">
+    <w:lvl w:ilvl="0">
+      <w:start w:val="1"/>
       <w:numFmt w:val="lowerLetter"/>
       <w:lvlText w:val="%1."/>
       <w:lvlJc w:val="left"/>
@@ -7308,116 +7423,6 @@
       <w:lvlJc w:val="left"/>
       <w:pPr>
         <w:ind w:left="7200" w:hanging="360"/>
-      </w:pPr>
-      <w:rPr>
-        <w:u w:val="none"/>
-      </w:rPr>
-    </w:lvl>
-  </w:abstractNum>
-  <w:abstractNum w:abstractNumId="18">
-    <w:lvl w:ilvl="0">
-      <w:start w:val="1"/>
-      <w:numFmt w:val="bullet"/>
-      <w:lvlText w:val="●"/>
-      <w:lvlJc w:val="left"/>
-      <w:pPr>
-        <w:ind w:left="720" w:hanging="360"/>
-      </w:pPr>
-      <w:rPr>
-        <w:u w:val="none"/>
-      </w:rPr>
-    </w:lvl>
-    <w:lvl w:ilvl="1">
-      <w:start w:val="1"/>
-      <w:numFmt w:val="bullet"/>
-      <w:lvlText w:val="○"/>
-      <w:lvlJc w:val="left"/>
-      <w:pPr>
-        <w:ind w:left="1440" w:hanging="360"/>
-      </w:pPr>
-      <w:rPr>
-        <w:u w:val="none"/>
-      </w:rPr>
-    </w:lvl>
-    <w:lvl w:ilvl="2">
-      <w:start w:val="1"/>
-      <w:numFmt w:val="bullet"/>
-      <w:lvlText w:val="■"/>
-      <w:lvlJc w:val="left"/>
-      <w:pPr>
-        <w:ind w:left="2160" w:hanging="360"/>
-      </w:pPr>
-      <w:rPr>
-        <w:u w:val="none"/>
-      </w:rPr>
-    </w:lvl>
-    <w:lvl w:ilvl="3">
-      <w:start w:val="1"/>
-      <w:numFmt w:val="bullet"/>
-      <w:lvlText w:val="●"/>
-      <w:lvlJc w:val="left"/>
-      <w:pPr>
-        <w:ind w:left="2880" w:hanging="360"/>
-      </w:pPr>
-      <w:rPr>
-        <w:u w:val="none"/>
-      </w:rPr>
-    </w:lvl>
-    <w:lvl w:ilvl="4">
-      <w:start w:val="1"/>
-      <w:numFmt w:val="bullet"/>
-      <w:lvlText w:val="○"/>
-      <w:lvlJc w:val="left"/>
-      <w:pPr>
-        <w:ind w:left="3600" w:hanging="360"/>
-      </w:pPr>
-      <w:rPr>
-        <w:u w:val="none"/>
-      </w:rPr>
-    </w:lvl>
-    <w:lvl w:ilvl="5">
-      <w:start w:val="1"/>
-      <w:numFmt w:val="bullet"/>
-      <w:lvlText w:val="■"/>
-      <w:lvlJc w:val="left"/>
-      <w:pPr>
-        <w:ind w:left="4320" w:hanging="360"/>
-      </w:pPr>
-      <w:rPr>
-        <w:u w:val="none"/>
-      </w:rPr>
-    </w:lvl>
-    <w:lvl w:ilvl="6">
-      <w:start w:val="1"/>
-      <w:numFmt w:val="bullet"/>
-      <w:lvlText w:val="●"/>
-      <w:lvlJc w:val="left"/>
-      <w:pPr>
-        <w:ind w:left="5040" w:hanging="360"/>
-      </w:pPr>
-      <w:rPr>
-        <w:u w:val="none"/>
-      </w:rPr>
-    </w:lvl>
-    <w:lvl w:ilvl="7">
-      <w:start w:val="1"/>
-      <w:numFmt w:val="bullet"/>
-      <w:lvlText w:val="○"/>
-      <w:lvlJc w:val="left"/>
-      <w:pPr>
-        <w:ind w:left="5760" w:hanging="360"/>
-      </w:pPr>
-      <w:rPr>
-        <w:u w:val="none"/>
-      </w:rPr>
-    </w:lvl>
-    <w:lvl w:ilvl="8">
-      <w:start w:val="1"/>
-      <w:numFmt w:val="bullet"/>
-      <w:lvlText w:val="■"/>
-      <w:lvlJc w:val="left"/>
-      <w:pPr>
-        <w:ind w:left="6480" w:hanging="360"/>
       </w:pPr>
       <w:rPr>
         <w:u w:val="none"/>

</xml_diff>